<commit_message>
adde a nw file
</commit_message>
<xml_diff>
--- a/IMDB Top 1000 Movies.docx
+++ b/IMDB Top 1000 Movies.docx
@@ -2,28 +2,496 @@
 <file path=word/document.xml><?xml version="1.0" encoding="utf-8"?>
 <w:document xmlns:wpc="http://schemas.microsoft.com/office/word/2010/wordprocessingCanvas" xmlns:cx="http://schemas.microsoft.com/office/drawing/2014/chartex" xmlns:cx1="http://schemas.microsoft.com/office/drawing/2015/9/8/chartex" xmlns:cx2="http://schemas.microsoft.com/office/drawing/2015/10/21/chartex" xmlns:cx3="http://schemas.microsoft.com/office/drawing/2016/5/9/chartex" xmlns:cx4="http://schemas.microsoft.com/office/drawing/2016/5/10/chartex" xmlns:cx5="http://schemas.microsoft.com/office/drawing/2016/5/11/chartex" xmlns:cx6="http://schemas.microsoft.com/office/drawing/2016/5/12/chartex" xmlns:cx7="http://schemas.microsoft.com/office/drawing/2016/5/13/chartex" xmlns:cx8="http://schemas.microsoft.com/office/drawing/2016/5/14/chartex" xmlns:mc="http://schemas.openxmlformats.org/markup-compatibility/2006" xmlns:aink="http://schemas.microsoft.com/office/drawing/2016/ink" xmlns:am3d="http://schemas.microsoft.com/office/drawing/2017/model3d" xmlns:o="urn:schemas-microsoft-com:office:office" xmlns:oel="http://schemas.microsoft.com/office/2019/extlst" xmlns:r="http://schemas.openxmlformats.org/officeDocument/2006/relationships" xmlns:m="http://schemas.openxmlformats.org/officeDocument/2006/math" xmlns:v="urn:schemas-microsoft-com:vml" xmlns:wp14="http://schemas.microsoft.com/office/word/2010/wordprocessingDrawing" xmlns:wp="http://schemas.openxmlformats.org/drawingml/2006/wordprocessingDrawing" xmlns:w10="urn:schemas-microsoft-com:office:word" xmlns:w="http://schemas.openxmlformats.org/wordprocessingml/2006/main" xmlns:w14="http://schemas.microsoft.com/office/word/2010/wordml" xmlns:w15="http://schemas.microsoft.com/office/word/2012/wordml" xmlns:w16cex="http://schemas.microsoft.com/office/word/2018/wordml/cex" xmlns:w16cid="http://schemas.microsoft.com/office/word/2016/wordml/cid" xmlns:w16="http://schemas.microsoft.com/office/word/2018/wordml" xmlns:w16du="http://schemas.microsoft.com/office/word/2023/wordml/word16du" xmlns:w16sdtdh="http://schemas.microsoft.com/office/word/2020/wordml/sdtdatahash" xmlns:w16sdtfl="http://schemas.microsoft.com/office/word/2024/wordml/sdtformatlock" xmlns:w16se="http://schemas.microsoft.com/office/word/2015/wordml/symex" xmlns:wpg="http://schemas.microsoft.com/office/word/2010/wordprocessingGroup" xmlns:wpi="http://schemas.microsoft.com/office/word/2010/wordprocessingInk" xmlns:wne="http://schemas.microsoft.com/office/word/2006/wordml" xmlns:wps="http://schemas.microsoft.com/office/word/2010/wordprocessingShape" mc:Ignorable="w14 w15 w16se w16cid w16 w16cex w16sdtdh w16sdtfl w16du wp14">
   <w:body>
-    <w:p>
-      <w:r>
+    <w:sdt>
+      <w:sdtPr>
+        <w:id w:val="-629008128"/>
+        <w:docPartObj>
+          <w:docPartGallery w:val="Cover Pages"/>
+          <w:docPartUnique/>
+        </w:docPartObj>
+      </w:sdtPr>
+      <w:sdtContent>
+        <w:p/>
+        <w:tbl>
+          <w:tblPr>
+            <w:tblpPr w:leftFromText="187" w:rightFromText="187" w:horzAnchor="margin" w:tblpXSpec="center" w:tblpY="2881"/>
+            <w:tblW w:w="4000" w:type="pct"/>
+            <w:tblBorders>
+              <w:left w:val="single" w:sz="12" w:space="0" w:color="156082" w:themeColor="accent1"/>
+            </w:tblBorders>
+            <w:tblCellMar>
+              <w:left w:w="144" w:type="dxa"/>
+              <w:right w:w="115" w:type="dxa"/>
+            </w:tblCellMar>
+            <w:tblLook w:val="04A0" w:firstRow="1" w:lastRow="0" w:firstColumn="1" w:lastColumn="0" w:noHBand="0" w:noVBand="1"/>
+          </w:tblPr>
+          <w:tblGrid>
+            <w:gridCol w:w="7209"/>
+          </w:tblGrid>
+          <w:tr>
+            <w:sdt>
+              <w:sdtPr>
+                <w:rPr>
+                  <w:color w:val="0F4761" w:themeColor="accent1" w:themeShade="BF"/>
+                  <w:sz w:val="24"/>
+                  <w:szCs w:val="24"/>
+                </w:rPr>
+                <w:alias w:val="Company"/>
+                <w:id w:val="13406915"/>
+                <w:placeholder>
+                  <w:docPart w:val="D5DDB4DB4D3E49F484485E23659672D3"/>
+                </w:placeholder>
+                <w:dataBinding w:prefixMappings="xmlns:ns0='http://schemas.openxmlformats.org/officeDocument/2006/extended-properties'" w:xpath="/ns0:Properties[1]/ns0:Company[1]" w:storeItemID="{6668398D-A668-4E3E-A5EB-62B293D839F1}"/>
+                <w:text/>
+              </w:sdtPr>
+              <w:sdtContent>
+                <w:tc>
+                  <w:tcPr>
+                    <w:tcW w:w="7672" w:type="dxa"/>
+                    <w:tcMar>
+                      <w:top w:w="216" w:type="dxa"/>
+                      <w:left w:w="115" w:type="dxa"/>
+                      <w:bottom w:w="216" w:type="dxa"/>
+                      <w:right w:w="115" w:type="dxa"/>
+                    </w:tcMar>
+                  </w:tcPr>
+                  <w:p>
+                    <w:pPr>
+                      <w:pStyle w:val="NoSpacing"/>
+                      <w:rPr>
+                        <w:color w:val="0F4761" w:themeColor="accent1" w:themeShade="BF"/>
+                        <w:sz w:val="24"/>
+                      </w:rPr>
+                    </w:pPr>
+                    <w:r>
+                      <w:rPr>
+                        <w:color w:val="0F4761" w:themeColor="accent1" w:themeShade="BF"/>
+                        <w:sz w:val="24"/>
+                        <w:szCs w:val="24"/>
+                      </w:rPr>
+                      <w:t>ZAIO Technology Institute</w:t>
+                    </w:r>
+                  </w:p>
+                </w:tc>
+              </w:sdtContent>
+            </w:sdt>
+          </w:tr>
+          <w:tr>
+            <w:tc>
+              <w:tcPr>
+                <w:tcW w:w="7672" w:type="dxa"/>
+              </w:tcPr>
+              <w:sdt>
+                <w:sdtPr>
+                  <w:rPr>
+                    <w:rFonts w:asciiTheme="majorHAnsi" w:eastAsiaTheme="majorEastAsia" w:hAnsiTheme="majorHAnsi" w:cstheme="majorBidi"/>
+                    <w:color w:val="156082" w:themeColor="accent1"/>
+                    <w:sz w:val="88"/>
+                    <w:szCs w:val="88"/>
+                  </w:rPr>
+                  <w:alias w:val="Title"/>
+                  <w:id w:val="13406919"/>
+                  <w:placeholder>
+                    <w:docPart w:val="2E4186C1D4AB4F7CA0BA4BE75614967D"/>
+                  </w:placeholder>
+                  <w:dataBinding w:prefixMappings="xmlns:ns0='http://schemas.openxmlformats.org/package/2006/metadata/core-properties' xmlns:ns1='http://purl.org/dc/elements/1.1/'" w:xpath="/ns0:coreProperties[1]/ns1:title[1]" w:storeItemID="{6C3C8BC8-F283-45AE-878A-BAB7291924A1}"/>
+                  <w:text/>
+                </w:sdtPr>
+                <w:sdtContent>
+                  <w:p>
+                    <w:pPr>
+                      <w:pStyle w:val="NoSpacing"/>
+                      <w:spacing w:line="216" w:lineRule="auto"/>
+                      <w:rPr>
+                        <w:rFonts w:asciiTheme="majorHAnsi" w:eastAsiaTheme="majorEastAsia" w:hAnsiTheme="majorHAnsi" w:cstheme="majorBidi"/>
+                        <w:color w:val="156082" w:themeColor="accent1"/>
+                        <w:sz w:val="88"/>
+                        <w:szCs w:val="88"/>
+                      </w:rPr>
+                    </w:pPr>
+                    <w:r>
+                      <w:rPr>
+                        <w:rFonts w:asciiTheme="majorHAnsi" w:eastAsiaTheme="majorEastAsia" w:hAnsiTheme="majorHAnsi" w:cstheme="majorBidi"/>
+                        <w:color w:val="156082" w:themeColor="accent1"/>
+                        <w:sz w:val="88"/>
+                        <w:szCs w:val="88"/>
+                      </w:rPr>
+                      <w:t>Assignment 2</w:t>
+                    </w:r>
+                  </w:p>
+                </w:sdtContent>
+              </w:sdt>
+            </w:tc>
+          </w:tr>
+          <w:tr>
+            <w:sdt>
+              <w:sdtPr>
+                <w:rPr>
+                  <w:color w:val="0F4761" w:themeColor="accent1" w:themeShade="BF"/>
+                  <w:sz w:val="24"/>
+                  <w:szCs w:val="24"/>
+                </w:rPr>
+                <w:alias w:val="Subtitle"/>
+                <w:id w:val="13406923"/>
+                <w:placeholder>
+                  <w:docPart w:val="6E79FE3EA2CA4282BD5E47A4091229A6"/>
+                </w:placeholder>
+                <w:dataBinding w:prefixMappings="xmlns:ns0='http://schemas.openxmlformats.org/package/2006/metadata/core-properties' xmlns:ns1='http://purl.org/dc/elements/1.1/'" w:xpath="/ns0:coreProperties[1]/ns1:subject[1]" w:storeItemID="{6C3C8BC8-F283-45AE-878A-BAB7291924A1}"/>
+                <w:text/>
+              </w:sdtPr>
+              <w:sdtContent>
+                <w:tc>
+                  <w:tcPr>
+                    <w:tcW w:w="7672" w:type="dxa"/>
+                    <w:tcMar>
+                      <w:top w:w="216" w:type="dxa"/>
+                      <w:left w:w="115" w:type="dxa"/>
+                      <w:bottom w:w="216" w:type="dxa"/>
+                      <w:right w:w="115" w:type="dxa"/>
+                    </w:tcMar>
+                  </w:tcPr>
+                  <w:p>
+                    <w:pPr>
+                      <w:pStyle w:val="NoSpacing"/>
+                      <w:rPr>
+                        <w:color w:val="0F4761" w:themeColor="accent1" w:themeShade="BF"/>
+                        <w:sz w:val="24"/>
+                      </w:rPr>
+                    </w:pPr>
+                    <w:r>
+                      <w:rPr>
+                        <w:color w:val="0F4761" w:themeColor="accent1" w:themeShade="BF"/>
+                        <w:sz w:val="24"/>
+                        <w:szCs w:val="24"/>
+                      </w:rPr>
+                      <w:t xml:space="preserve">IMDB Top 1000 Analysis </w:t>
+                    </w:r>
+                  </w:p>
+                </w:tc>
+              </w:sdtContent>
+            </w:sdt>
+          </w:tr>
+        </w:tbl>
+        <w:tbl>
+          <w:tblPr>
+            <w:tblpPr w:leftFromText="187" w:rightFromText="187" w:horzAnchor="margin" w:tblpXSpec="center" w:tblpYSpec="bottom"/>
+            <w:tblW w:w="3857" w:type="pct"/>
+            <w:tblLook w:val="04A0" w:firstRow="1" w:lastRow="0" w:firstColumn="1" w:lastColumn="0" w:noHBand="0" w:noVBand="1"/>
+          </w:tblPr>
+          <w:tblGrid>
+            <w:gridCol w:w="6963"/>
+          </w:tblGrid>
+          <w:tr>
+            <w:tc>
+              <w:tcPr>
+                <w:tcW w:w="7221" w:type="dxa"/>
+                <w:tcMar>
+                  <w:top w:w="216" w:type="dxa"/>
+                  <w:left w:w="115" w:type="dxa"/>
+                  <w:bottom w:w="216" w:type="dxa"/>
+                  <w:right w:w="115" w:type="dxa"/>
+                </w:tcMar>
+              </w:tcPr>
+              <w:sdt>
+                <w:sdtPr>
+                  <w:rPr>
+                    <w:color w:val="156082" w:themeColor="accent1"/>
+                    <w:sz w:val="28"/>
+                    <w:szCs w:val="28"/>
+                  </w:rPr>
+                  <w:alias w:val="Author"/>
+                  <w:id w:val="13406928"/>
+                  <w:placeholder>
+                    <w:docPart w:val="517E69886C624C1A8794736D9C117B9B"/>
+                  </w:placeholder>
+                  <w:dataBinding w:prefixMappings="xmlns:ns0='http://schemas.openxmlformats.org/package/2006/metadata/core-properties' xmlns:ns1='http://purl.org/dc/elements/1.1/'" w:xpath="/ns0:coreProperties[1]/ns1:creator[1]" w:storeItemID="{6C3C8BC8-F283-45AE-878A-BAB7291924A1}"/>
+                  <w:text/>
+                </w:sdtPr>
+                <w:sdtContent>
+                  <w:p>
+                    <w:pPr>
+                      <w:pStyle w:val="NoSpacing"/>
+                      <w:rPr>
+                        <w:color w:val="156082" w:themeColor="accent1"/>
+                        <w:sz w:val="28"/>
+                        <w:szCs w:val="28"/>
+                      </w:rPr>
+                    </w:pPr>
+                    <w:r>
+                      <w:rPr>
+                        <w:color w:val="156082" w:themeColor="accent1"/>
+                        <w:sz w:val="28"/>
+                        <w:szCs w:val="28"/>
+                      </w:rPr>
+                      <w:t>Abdurrahmaan Tayob</w:t>
+                    </w:r>
+                  </w:p>
+                </w:sdtContent>
+              </w:sdt>
+              <w:sdt>
+                <w:sdtPr>
+                  <w:rPr>
+                    <w:color w:val="156082" w:themeColor="accent1"/>
+                    <w:sz w:val="28"/>
+                    <w:szCs w:val="28"/>
+                  </w:rPr>
+                  <w:alias w:val="Date"/>
+                  <w:tag w:val="Date"/>
+                  <w:id w:val="13406932"/>
+                  <w:placeholder>
+                    <w:docPart w:val="6617BBDBBE8840039CF6CD6103E903C2"/>
+                  </w:placeholder>
+                  <w:dataBinding w:prefixMappings="xmlns:ns0='http://schemas.microsoft.com/office/2006/coverPageProps'" w:xpath="/ns0:CoverPageProperties[1]/ns0:PublishDate[1]" w:storeItemID="{55AF091B-3C7A-41E3-B477-F2FDAA23CFDA}"/>
+                  <w:date w:fullDate="2025-07-25T00:00:00Z">
+                    <w:dateFormat w:val="M-d-yyyy"/>
+                    <w:lid w:val="en-US"/>
+                    <w:storeMappedDataAs w:val="dateTime"/>
+                    <w:calendar w:val="gregorian"/>
+                  </w:date>
+                </w:sdtPr>
+                <w:sdtContent>
+                  <w:p>
+                    <w:pPr>
+                      <w:pStyle w:val="NoSpacing"/>
+                      <w:rPr>
+                        <w:color w:val="156082" w:themeColor="accent1"/>
+                        <w:sz w:val="28"/>
+                        <w:szCs w:val="28"/>
+                      </w:rPr>
+                    </w:pPr>
+                    <w:r>
+                      <w:rPr>
+                        <w:color w:val="156082" w:themeColor="accent1"/>
+                        <w:sz w:val="28"/>
+                        <w:szCs w:val="28"/>
+                      </w:rPr>
+                      <w:t>7-25-2025</w:t>
+                    </w:r>
+                  </w:p>
+                </w:sdtContent>
+              </w:sdt>
+              <w:p>
+                <w:pPr>
+                  <w:pStyle w:val="NoSpacing"/>
+                  <w:rPr>
+                    <w:color w:val="156082" w:themeColor="accent1"/>
+                  </w:rPr>
+                </w:pPr>
+              </w:p>
+            </w:tc>
+          </w:tr>
+        </w:tbl>
+        <w:p>
+          <w:r>
+            <w:rPr>
+              <w:noProof/>
+            </w:rPr>
+            <mc:AlternateContent>
+              <mc:Choice Requires="wps">
+                <w:drawing>
+                  <wp:anchor distT="0" distB="0" distL="114300" distR="114300" simplePos="0" relativeHeight="251659264" behindDoc="0" locked="0" layoutInCell="1" allowOverlap="1" wp14:anchorId="3A78A69E" wp14:editId="419CD397">
+                    <wp:simplePos x="0" y="0"/>
+                    <wp:positionH relativeFrom="column">
+                      <wp:posOffset>0</wp:posOffset>
+                    </wp:positionH>
+                    <wp:positionV relativeFrom="paragraph">
+                      <wp:posOffset>0</wp:posOffset>
+                    </wp:positionV>
+                    <wp:extent cx="1828800" cy="1828800"/>
+                    <wp:effectExtent l="0" t="0" r="0" b="0"/>
+                    <wp:wrapNone/>
+                    <wp:docPr id="999377993" name="Text Box 1"/>
+                    <wp:cNvGraphicFramePr/>
+                    <a:graphic xmlns:a="http://schemas.openxmlformats.org/drawingml/2006/main">
+                      <a:graphicData uri="http://schemas.microsoft.com/office/word/2010/wordprocessingShape">
+                        <wps:wsp>
+                          <wps:cNvSpPr txBox="1"/>
+                          <wps:spPr>
+                            <a:xfrm>
+                              <a:off x="0" y="0"/>
+                              <a:ext cx="1828800" cy="1828800"/>
+                            </a:xfrm>
+                            <a:prstGeom prst="rect">
+                              <a:avLst/>
+                            </a:prstGeom>
+                            <a:noFill/>
+                            <a:ln>
+                              <a:noFill/>
+                            </a:ln>
+                          </wps:spPr>
+                          <wps:txbx>
+                            <w:txbxContent>
+                              <w:p>
+                                <w:pPr>
+                                  <w:rPr>
+                                    <w:color w:val="000000" w:themeColor="text1"/>
+                                    <w:sz w:val="72"/>
+                                    <w:szCs w:val="72"/>
+                                    <w:lang w:val="en-US"/>
+                                    <w14:shadow w14:blurRad="38100" w14:dist="19050" w14:dir="2700000" w14:sx="100000" w14:sy="100000" w14:kx="0" w14:ky="0" w14:algn="tl">
+                                      <w14:schemeClr w14:val="dk1">
+                                        <w14:alpha w14:val="60000"/>
+                                      </w14:schemeClr>
+                                    </w14:shadow>
+                                    <w14:textOutline w14:w="0" w14:cap="flat" w14:cmpd="sng" w14:algn="ctr">
+                                      <w14:noFill/>
+                                      <w14:prstDash w14:val="solid"/>
+                                      <w14:round/>
+                                    </w14:textOutline>
+                                  </w:rPr>
+                                </w:pPr>
+                              </w:p>
+                            </w:txbxContent>
+                          </wps:txbx>
+                          <wps:bodyPr rot="0" spcFirstLastPara="0" vertOverflow="overflow" horzOverflow="overflow" vert="horz" wrap="none" lIns="91440" tIns="45720" rIns="91440" bIns="45720" numCol="1" spcCol="0" rtlCol="0" fromWordArt="0" anchor="t" anchorCtr="0" forceAA="0" compatLnSpc="1">
+                            <a:prstTxWarp prst="textNoShape">
+                              <a:avLst/>
+                            </a:prstTxWarp>
+                            <a:spAutoFit/>
+                          </wps:bodyPr>
+                        </wps:wsp>
+                      </a:graphicData>
+                    </a:graphic>
+                  </wp:anchor>
+                </w:drawing>
+              </mc:Choice>
+              <mc:Fallback>
+                <w:pict>
+                  <v:shapetype w14:anchorId="3A78A69E" id="_x0000_t202" coordsize="21600,21600" o:spt="202" path="m,l,21600r21600,l21600,xe">
+                    <v:stroke joinstyle="miter"/>
+                    <v:path gradientshapeok="t" o:connecttype="rect"/>
+                  </v:shapetype>
+                  <v:shape id="Text Box 1" o:spid="_x0000_s1026" type="#_x0000_t202" style="position:absolute;margin-left:0;margin-top:0;width:2in;height:2in;z-index:251659264;visibility:visible;mso-wrap-style:none;mso-wrap-distance-left:9pt;mso-wrap-distance-top:0;mso-wrap-distance-right:9pt;mso-wrap-distance-bottom:0;mso-position-horizontal:absolute;mso-position-horizontal-relative:text;mso-position-vertical:absolute;mso-position-vertical-relative:text;v-text-anchor:top" o:gfxdata="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" filled="f" stroked="f">
+                    <v:fill o:detectmouseclick="t"/>
+                    <v:textbox style="mso-fit-shape-to-text:t">
+                      <w:txbxContent>
+                        <w:p>
+                          <w:pPr>
+                            <w:rPr>
+                              <w:color w:val="000000" w:themeColor="text1"/>
+                              <w:sz w:val="72"/>
+                              <w:szCs w:val="72"/>
+                              <w:lang w:val="en-US"/>
+                              <w14:shadow w14:blurRad="38100" w14:dist="19050" w14:dir="2700000" w14:sx="100000" w14:sy="100000" w14:kx="0" w14:ky="0" w14:algn="tl">
+                                <w14:schemeClr w14:val="dk1">
+                                  <w14:alpha w14:val="60000"/>
+                                </w14:schemeClr>
+                              </w14:shadow>
+                              <w14:textOutline w14:w="0" w14:cap="flat" w14:cmpd="sng" w14:algn="ctr">
+                                <w14:noFill/>
+                                <w14:prstDash w14:val="solid"/>
+                                <w14:round/>
+                              </w14:textOutline>
+                            </w:rPr>
+                          </w:pPr>
+                        </w:p>
+                      </w:txbxContent>
+                    </v:textbox>
+                  </v:shape>
+                </w:pict>
+              </mc:Fallback>
+            </mc:AlternateContent>
+          </w:r>
+        </w:p>
+      </w:sdtContent>
+    </w:sdt>
+    <w:p/>
+    <w:p/>
+    <w:p/>
+    <w:p/>
+    <w:p/>
+    <w:p/>
+    <w:p/>
+    <w:p/>
+    <w:p/>
+    <w:p/>
+    <w:p/>
+    <w:p/>
+    <w:p/>
+    <w:p/>
+    <w:p/>
+    <w:p/>
+    <w:p/>
+    <w:p/>
+    <w:p/>
+    <w:p/>
+    <w:p/>
+    <w:p/>
+    <w:p/>
+    <w:p/>
+    <w:p>
+      <w:pPr>
+        <w:rPr>
+          <w:b/>
+          <w:bCs/>
+          <w:sz w:val="48"/>
+          <w:szCs w:val="48"/>
+        </w:rPr>
+      </w:pPr>
+    </w:p>
+    <w:p/>
+    <w:p/>
+    <w:p/>
+    <w:p/>
+    <w:p/>
+    <w:p/>
+    <w:p/>
+    <w:p/>
+    <w:p/>
+    <w:p/>
+    <w:p/>
+    <w:p/>
+    <w:p/>
+    <w:p/>
+    <w:p/>
+    <w:p/>
+    <w:p/>
+    <w:p/>
+    <w:p/>
+    <w:p/>
+    <w:p/>
+    <w:p/>
+    <w:p/>
+    <w:p/>
+    <w:p/>
+    <w:p/>
+    <w:p>
+      <w:pPr>
+        <w:rPr>
+          <w:b/>
+          <w:bCs/>
+          <w:sz w:val="48"/>
+          <w:szCs w:val="48"/>
+        </w:rPr>
+      </w:pPr>
+      <w:r>
+        <w:rPr>
+          <w:b/>
+          <w:bCs/>
+          <w:sz w:val="48"/>
+          <w:szCs w:val="48"/>
+        </w:rPr>
+        <w:lastRenderedPageBreak/>
         <w:t xml:space="preserve"> IMDB Top 1000 Movies – Data Analysis Report</w:t>
       </w:r>
     </w:p>
     <w:p>
       <w:r>
-        <w:t>1.</w:t>
-      </w:r>
-      <w:r>
-        <w:t xml:space="preserve"> Data Collection</w:t>
-      </w:r>
-    </w:p>
-    <w:p>
-      <w:r>
-        <w:t xml:space="preserve">The dataset </w:t>
-      </w:r>
-      <w:r>
-        <w:t>analysed</w:t>
-      </w:r>
-      <w:r>
-        <w:t xml:space="preserve"> consists of </w:t>
+        <w:t>1</w:t>
+      </w:r>
+      <w:r>
+        <w:rPr>
+          <w:b/>
+          <w:bCs/>
+          <w:sz w:val="32"/>
+          <w:szCs w:val="32"/>
+        </w:rPr>
+        <w:t>. Data Collection</w:t>
+      </w:r>
+    </w:p>
+    <w:p>
+      <w:r>
+        <w:t xml:space="preserve">The dataset analysed consists of </w:t>
       </w:r>
       <w:r>
         <w:rPr>
@@ -90,7 +558,16 @@
         <w:t>2.</w:t>
       </w:r>
       <w:r>
-        <w:t xml:space="preserve"> Data Preparation</w:t>
+        <w:t xml:space="preserve"> </w:t>
+      </w:r>
+      <w:r>
+        <w:rPr>
+          <w:b/>
+          <w:bCs/>
+          <w:sz w:val="32"/>
+          <w:szCs w:val="32"/>
+        </w:rPr>
+        <w:t>Data Preparation</w:t>
       </w:r>
     </w:p>
     <w:p>
@@ -263,11 +740,22 @@
         <w:t>Handling Gross was tricky—it was stored as a string with dollar signs and commas. This required regex cleanup and conversion to numeric format before analysis.</w:t>
       </w:r>
     </w:p>
+    <w:p/>
+    <w:p/>
+    <w:p/>
+    <w:p/>
+    <w:p/>
     <w:p>
       <w:r>
         <w:t>3.</w:t>
       </w:r>
       <w:r>
+        <w:rPr>
+          <w:b/>
+          <w:bCs/>
+          <w:sz w:val="32"/>
+          <w:szCs w:val="32"/>
+        </w:rPr>
         <w:t xml:space="preserve"> Visualization</w:t>
       </w:r>
     </w:p>
@@ -277,12 +765,126 @@
       </w:r>
     </w:p>
     <w:p>
-      <w:pPr>
-        <w:numPr>
-          <w:ilvl w:val="0"/>
-          <w:numId w:val="4"/>
-        </w:numPr>
-      </w:pPr>
+      <w:r>
+        <w:rPr>
+          <w:noProof/>
+        </w:rPr>
+        <w:drawing>
+          <wp:inline distT="0" distB="0" distL="0" distR="0" wp14:anchorId="586384D4" wp14:editId="5D2B4F2B">
+            <wp:extent cx="5724525" cy="2857500"/>
+            <wp:effectExtent l="0" t="0" r="9525" b="0"/>
+            <wp:docPr id="1030724258" name="Picture 1"/>
+            <wp:cNvGraphicFramePr>
+              <a:graphicFrameLocks xmlns:a="http://schemas.openxmlformats.org/drawingml/2006/main" noChangeAspect="1"/>
+            </wp:cNvGraphicFramePr>
+            <a:graphic xmlns:a="http://schemas.openxmlformats.org/drawingml/2006/main">
+              <a:graphicData uri="http://schemas.openxmlformats.org/drawingml/2006/picture">
+                <pic:pic xmlns:pic="http://schemas.openxmlformats.org/drawingml/2006/picture">
+                  <pic:nvPicPr>
+                    <pic:cNvPr id="0" name="Picture 1"/>
+                    <pic:cNvPicPr>
+                      <a:picLocks noChangeAspect="1" noChangeArrowheads="1"/>
+                    </pic:cNvPicPr>
+                  </pic:nvPicPr>
+                  <pic:blipFill>
+                    <a:blip r:embed="rId8">
+                      <a:extLst>
+                        <a:ext uri="{28A0092B-C50C-407E-A947-70E740481C1C}">
+                          <a14:useLocalDpi xmlns:a14="http://schemas.microsoft.com/office/drawing/2010/main" val="0"/>
+                        </a:ext>
+                      </a:extLst>
+                    </a:blip>
+                    <a:srcRect/>
+                    <a:stretch>
+                      <a:fillRect/>
+                    </a:stretch>
+                  </pic:blipFill>
+                  <pic:spPr bwMode="auto">
+                    <a:xfrm>
+                      <a:off x="0" y="0"/>
+                      <a:ext cx="5724525" cy="2857500"/>
+                    </a:xfrm>
+                    <a:prstGeom prst="rect">
+                      <a:avLst/>
+                    </a:prstGeom>
+                    <a:noFill/>
+                    <a:ln>
+                      <a:noFill/>
+                    </a:ln>
+                  </pic:spPr>
+                </pic:pic>
+              </a:graphicData>
+            </a:graphic>
+          </wp:inline>
+        </w:drawing>
+      </w:r>
+    </w:p>
+    <w:p>
+      <w:r>
+        <w:t xml:space="preserve">Figure 1: Histogram showing IMDB Rating distribution </w:t>
+      </w:r>
+    </w:p>
+    <w:p>
+      <w:r>
+        <w:rPr>
+          <w:noProof/>
+        </w:rPr>
+        <w:drawing>
+          <wp:inline distT="0" distB="0" distL="0" distR="0" wp14:anchorId="579CED33" wp14:editId="2AC8CC9F">
+            <wp:extent cx="5724525" cy="2857500"/>
+            <wp:effectExtent l="0" t="0" r="9525" b="0"/>
+            <wp:docPr id="1393504896" name="Picture 2"/>
+            <wp:cNvGraphicFramePr>
+              <a:graphicFrameLocks xmlns:a="http://schemas.openxmlformats.org/drawingml/2006/main" noChangeAspect="1"/>
+            </wp:cNvGraphicFramePr>
+            <a:graphic xmlns:a="http://schemas.openxmlformats.org/drawingml/2006/main">
+              <a:graphicData uri="http://schemas.openxmlformats.org/drawingml/2006/picture">
+                <pic:pic xmlns:pic="http://schemas.openxmlformats.org/drawingml/2006/picture">
+                  <pic:nvPicPr>
+                    <pic:cNvPr id="0" name="Picture 2"/>
+                    <pic:cNvPicPr>
+                      <a:picLocks noChangeAspect="1" noChangeArrowheads="1"/>
+                    </pic:cNvPicPr>
+                  </pic:nvPicPr>
+                  <pic:blipFill>
+                    <a:blip r:embed="rId9">
+                      <a:extLst>
+                        <a:ext uri="{28A0092B-C50C-407E-A947-70E740481C1C}">
+                          <a14:useLocalDpi xmlns:a14="http://schemas.microsoft.com/office/drawing/2010/main" val="0"/>
+                        </a:ext>
+                      </a:extLst>
+                    </a:blip>
+                    <a:srcRect/>
+                    <a:stretch>
+                      <a:fillRect/>
+                    </a:stretch>
+                  </pic:blipFill>
+                  <pic:spPr bwMode="auto">
+                    <a:xfrm>
+                      <a:off x="0" y="0"/>
+                      <a:ext cx="5724525" cy="2857500"/>
+                    </a:xfrm>
+                    <a:prstGeom prst="rect">
+                      <a:avLst/>
+                    </a:prstGeom>
+                    <a:noFill/>
+                    <a:ln>
+                      <a:noFill/>
+                    </a:ln>
+                  </pic:spPr>
+                </pic:pic>
+              </a:graphicData>
+            </a:graphic>
+          </wp:inline>
+        </w:drawing>
+      </w:r>
+    </w:p>
+    <w:p>
+      <w:r>
+        <w:t>Figure 2: Histogram showing Meta Score Distribution</w:t>
+      </w:r>
+    </w:p>
+    <w:p>
       <w:r>
         <w:t xml:space="preserve"> </w:t>
       </w:r>
@@ -356,6 +958,67 @@
       </w:r>
     </w:p>
     <w:p>
+      <w:r>
+        <w:rPr>
+          <w:noProof/>
+        </w:rPr>
+        <w:lastRenderedPageBreak/>
+        <w:drawing>
+          <wp:inline distT="0" distB="0" distL="0" distR="0" wp14:anchorId="733CE19D" wp14:editId="49A54666">
+            <wp:extent cx="5724525" cy="2857500"/>
+            <wp:effectExtent l="0" t="0" r="9525" b="0"/>
+            <wp:docPr id="640361363" name="Picture 3"/>
+            <wp:cNvGraphicFramePr>
+              <a:graphicFrameLocks xmlns:a="http://schemas.openxmlformats.org/drawingml/2006/main" noChangeAspect="1"/>
+            </wp:cNvGraphicFramePr>
+            <a:graphic xmlns:a="http://schemas.openxmlformats.org/drawingml/2006/main">
+              <a:graphicData uri="http://schemas.openxmlformats.org/drawingml/2006/picture">
+                <pic:pic xmlns:pic="http://schemas.openxmlformats.org/drawingml/2006/picture">
+                  <pic:nvPicPr>
+                    <pic:cNvPr id="0" name="Picture 3"/>
+                    <pic:cNvPicPr>
+                      <a:picLocks noChangeAspect="1" noChangeArrowheads="1"/>
+                    </pic:cNvPicPr>
+                  </pic:nvPicPr>
+                  <pic:blipFill>
+                    <a:blip r:embed="rId10">
+                      <a:extLst>
+                        <a:ext uri="{28A0092B-C50C-407E-A947-70E740481C1C}">
+                          <a14:useLocalDpi xmlns:a14="http://schemas.microsoft.com/office/drawing/2010/main" val="0"/>
+                        </a:ext>
+                      </a:extLst>
+                    </a:blip>
+                    <a:srcRect/>
+                    <a:stretch>
+                      <a:fillRect/>
+                    </a:stretch>
+                  </pic:blipFill>
+                  <pic:spPr bwMode="auto">
+                    <a:xfrm>
+                      <a:off x="0" y="0"/>
+                      <a:ext cx="5724525" cy="2857500"/>
+                    </a:xfrm>
+                    <a:prstGeom prst="rect">
+                      <a:avLst/>
+                    </a:prstGeom>
+                    <a:noFill/>
+                    <a:ln>
+                      <a:noFill/>
+                    </a:ln>
+                  </pic:spPr>
+                </pic:pic>
+              </a:graphicData>
+            </a:graphic>
+          </wp:inline>
+        </w:drawing>
+      </w:r>
+    </w:p>
+    <w:p>
+      <w:r>
+        <w:t xml:space="preserve">Figure 3: Bar Plot showing the Top 10 Genres of Movies </w:t>
+      </w:r>
+    </w:p>
+    <w:p>
       <w:pPr>
         <w:numPr>
           <w:ilvl w:val="0"/>
@@ -367,7 +1030,6 @@
           <w:b/>
           <w:bCs/>
         </w:rPr>
-        <w:lastRenderedPageBreak/>
         <w:t>Bar Plot</w:t>
       </w:r>
       <w:r>
@@ -416,6 +1078,74 @@
       </w:r>
     </w:p>
     <w:p>
+      <w:r>
+        <w:rPr>
+          <w:noProof/>
+        </w:rPr>
+        <w:drawing>
+          <wp:inline distT="0" distB="0" distL="0" distR="0" wp14:anchorId="2EA9CA10" wp14:editId="7A2569E1">
+            <wp:extent cx="5724525" cy="2857500"/>
+            <wp:effectExtent l="0" t="0" r="9525" b="0"/>
+            <wp:docPr id="758345636" name="Picture 4"/>
+            <wp:cNvGraphicFramePr>
+              <a:graphicFrameLocks xmlns:a="http://schemas.openxmlformats.org/drawingml/2006/main" noChangeAspect="1"/>
+            </wp:cNvGraphicFramePr>
+            <a:graphic xmlns:a="http://schemas.openxmlformats.org/drawingml/2006/main">
+              <a:graphicData uri="http://schemas.openxmlformats.org/drawingml/2006/picture">
+                <pic:pic xmlns:pic="http://schemas.openxmlformats.org/drawingml/2006/picture">
+                  <pic:nvPicPr>
+                    <pic:cNvPr id="0" name="Picture 4"/>
+                    <pic:cNvPicPr>
+                      <a:picLocks noChangeAspect="1" noChangeArrowheads="1"/>
+                    </pic:cNvPicPr>
+                  </pic:nvPicPr>
+                  <pic:blipFill>
+                    <a:blip r:embed="rId11">
+                      <a:extLst>
+                        <a:ext uri="{28A0092B-C50C-407E-A947-70E740481C1C}">
+                          <a14:useLocalDpi xmlns:a14="http://schemas.microsoft.com/office/drawing/2010/main" val="0"/>
+                        </a:ext>
+                      </a:extLst>
+                    </a:blip>
+                    <a:srcRect/>
+                    <a:stretch>
+                      <a:fillRect/>
+                    </a:stretch>
+                  </pic:blipFill>
+                  <pic:spPr bwMode="auto">
+                    <a:xfrm>
+                      <a:off x="0" y="0"/>
+                      <a:ext cx="5724525" cy="2857500"/>
+                    </a:xfrm>
+                    <a:prstGeom prst="rect">
+                      <a:avLst/>
+                    </a:prstGeom>
+                    <a:noFill/>
+                    <a:ln>
+                      <a:noFill/>
+                    </a:ln>
+                  </pic:spPr>
+                </pic:pic>
+              </a:graphicData>
+            </a:graphic>
+          </wp:inline>
+        </w:drawing>
+      </w:r>
+    </w:p>
+    <w:p>
+      <w:r>
+        <w:t xml:space="preserve">Figure 4: Scatter plot showing Number </w:t>
+      </w:r>
+      <w:proofErr w:type="gramStart"/>
+      <w:r>
+        <w:t>Of</w:t>
+      </w:r>
+      <w:proofErr w:type="gramEnd"/>
+      <w:r>
+        <w:t xml:space="preserve"> Votes VS Gross</w:t>
+      </w:r>
+    </w:p>
+    <w:p>
       <w:pPr>
         <w:numPr>
           <w:ilvl w:val="0"/>
@@ -456,6 +1186,67 @@
     </w:p>
     <w:p>
       <w:r>
+        <w:rPr>
+          <w:noProof/>
+        </w:rPr>
+        <w:lastRenderedPageBreak/>
+        <w:drawing>
+          <wp:inline distT="0" distB="0" distL="0" distR="0" wp14:anchorId="134E2FFB" wp14:editId="656BFA12">
+            <wp:extent cx="5724525" cy="2857500"/>
+            <wp:effectExtent l="0" t="0" r="9525" b="0"/>
+            <wp:docPr id="1507967399" name="Picture 5"/>
+            <wp:cNvGraphicFramePr>
+              <a:graphicFrameLocks xmlns:a="http://schemas.openxmlformats.org/drawingml/2006/main" noChangeAspect="1"/>
+            </wp:cNvGraphicFramePr>
+            <a:graphic xmlns:a="http://schemas.openxmlformats.org/drawingml/2006/main">
+              <a:graphicData uri="http://schemas.openxmlformats.org/drawingml/2006/picture">
+                <pic:pic xmlns:pic="http://schemas.openxmlformats.org/drawingml/2006/picture">
+                  <pic:nvPicPr>
+                    <pic:cNvPr id="0" name="Picture 5"/>
+                    <pic:cNvPicPr>
+                      <a:picLocks noChangeAspect="1" noChangeArrowheads="1"/>
+                    </pic:cNvPicPr>
+                  </pic:nvPicPr>
+                  <pic:blipFill>
+                    <a:blip r:embed="rId12">
+                      <a:extLst>
+                        <a:ext uri="{28A0092B-C50C-407E-A947-70E740481C1C}">
+                          <a14:useLocalDpi xmlns:a14="http://schemas.microsoft.com/office/drawing/2010/main" val="0"/>
+                        </a:ext>
+                      </a:extLst>
+                    </a:blip>
+                    <a:srcRect/>
+                    <a:stretch>
+                      <a:fillRect/>
+                    </a:stretch>
+                  </pic:blipFill>
+                  <pic:spPr bwMode="auto">
+                    <a:xfrm>
+                      <a:off x="0" y="0"/>
+                      <a:ext cx="5724525" cy="2857500"/>
+                    </a:xfrm>
+                    <a:prstGeom prst="rect">
+                      <a:avLst/>
+                    </a:prstGeom>
+                    <a:noFill/>
+                    <a:ln>
+                      <a:noFill/>
+                    </a:ln>
+                  </pic:spPr>
+                </pic:pic>
+              </a:graphicData>
+            </a:graphic>
+          </wp:inline>
+        </w:drawing>
+      </w:r>
+    </w:p>
+    <w:p>
+      <w:r>
+        <w:t xml:space="preserve">Figure 5: Box plot showing the IMDB Rating by Certificate </w:t>
+      </w:r>
+    </w:p>
+    <w:p>
+      <w:r>
         <w:t xml:space="preserve">        </w:t>
       </w:r>
       <w:r>
@@ -493,6 +1284,75 @@
         <w:t xml:space="preserve"> movies had slightly higher ratings.</w:t>
       </w:r>
     </w:p>
+    <w:p/>
+    <w:p>
+      <w:pPr>
+        <w:rPr>
+          <w:noProof/>
+        </w:rPr>
+      </w:pPr>
+    </w:p>
+    <w:p>
+      <w:r>
+        <w:rPr>
+          <w:noProof/>
+        </w:rPr>
+        <w:lastRenderedPageBreak/>
+        <w:drawing>
+          <wp:inline distT="0" distB="0" distL="0" distR="0" wp14:anchorId="78D9917C" wp14:editId="21BA8ACD">
+            <wp:extent cx="5724525" cy="4581525"/>
+            <wp:effectExtent l="0" t="0" r="9525" b="9525"/>
+            <wp:docPr id="829549934" name="Picture 6"/>
+            <wp:cNvGraphicFramePr>
+              <a:graphicFrameLocks xmlns:a="http://schemas.openxmlformats.org/drawingml/2006/main" noChangeAspect="1"/>
+            </wp:cNvGraphicFramePr>
+            <a:graphic xmlns:a="http://schemas.openxmlformats.org/drawingml/2006/main">
+              <a:graphicData uri="http://schemas.openxmlformats.org/drawingml/2006/picture">
+                <pic:pic xmlns:pic="http://schemas.openxmlformats.org/drawingml/2006/picture">
+                  <pic:nvPicPr>
+                    <pic:cNvPr id="0" name="Picture 6"/>
+                    <pic:cNvPicPr>
+                      <a:picLocks noChangeAspect="1" noChangeArrowheads="1"/>
+                    </pic:cNvPicPr>
+                  </pic:nvPicPr>
+                  <pic:blipFill>
+                    <a:blip r:embed="rId13">
+                      <a:extLst>
+                        <a:ext uri="{28A0092B-C50C-407E-A947-70E740481C1C}">
+                          <a14:useLocalDpi xmlns:a14="http://schemas.microsoft.com/office/drawing/2010/main" val="0"/>
+                        </a:ext>
+                      </a:extLst>
+                    </a:blip>
+                    <a:srcRect/>
+                    <a:stretch>
+                      <a:fillRect/>
+                    </a:stretch>
+                  </pic:blipFill>
+                  <pic:spPr bwMode="auto">
+                    <a:xfrm>
+                      <a:off x="0" y="0"/>
+                      <a:ext cx="5724525" cy="4581525"/>
+                    </a:xfrm>
+                    <a:prstGeom prst="rect">
+                      <a:avLst/>
+                    </a:prstGeom>
+                    <a:noFill/>
+                    <a:ln>
+                      <a:noFill/>
+                    </a:ln>
+                  </pic:spPr>
+                </pic:pic>
+              </a:graphicData>
+            </a:graphic>
+          </wp:inline>
+        </w:drawing>
+      </w:r>
+    </w:p>
+    <w:p>
+      <w:r>
+        <w:t>Figure 6: Heat map Showing the IMDB Rating VS Genre</w:t>
+      </w:r>
+    </w:p>
     <w:p>
       <w:pPr>
         <w:numPr>
@@ -556,10 +1416,30 @@
       </w:r>
     </w:p>
     <w:p>
-      <w:r>
+      <w:pPr>
+        <w:ind w:left="360"/>
+      </w:pPr>
+    </w:p>
+    <w:p/>
+    <w:p/>
+    <w:p/>
+    <w:p/>
+    <w:p/>
+    <w:p/>
+    <w:p/>
+    <w:p/>
+    <w:p>
+      <w:r>
+        <w:lastRenderedPageBreak/>
         <w:t xml:space="preserve">4. </w:t>
       </w:r>
       <w:r>
+        <w:rPr>
+          <w:b/>
+          <w:bCs/>
+          <w:sz w:val="32"/>
+          <w:szCs w:val="32"/>
+        </w:rPr>
         <w:t>Statistical Analysis</w:t>
       </w:r>
     </w:p>
@@ -1072,7 +1952,6 @@
         <w:rPr>
           <w:rFonts w:ascii="Segoe UI Emoji" w:hAnsi="Segoe UI Emoji" w:cs="Segoe UI Emoji"/>
         </w:rPr>
-        <w:lastRenderedPageBreak/>
         <w:t>💰</w:t>
       </w:r>
       <w:r>
@@ -1162,50 +2041,170 @@
         <w:t>Ensuring all columns aligned for grouping and plotting needed extra attention.</w:t>
       </w:r>
     </w:p>
-    <w:p>
-      <w:r>
-        <w:t xml:space="preserve">This project successfully showcases your growing mastery in </w:t>
-      </w:r>
-      <w:r>
+    <w:p/>
+    <w:p/>
+    <w:p/>
+    <w:p/>
+    <w:p/>
+    <w:p/>
+    <w:p/>
+    <w:p/>
+    <w:p/>
+    <w:p/>
+    <w:p/>
+    <w:p/>
+    <w:p/>
+    <w:p>
+      <w:pPr>
         <w:rPr>
           <w:b/>
           <w:bCs/>
+          <w:sz w:val="32"/>
+          <w:szCs w:val="32"/>
         </w:rPr>
-        <w:t>data cleaning</w:t>
-      </w:r>
-      <w:r>
-        <w:t xml:space="preserve">, </w:t>
-      </w:r>
+      </w:pPr>
+      <w:proofErr w:type="spellStart"/>
       <w:r>
         <w:rPr>
           <w:b/>
           <w:bCs/>
+          <w:sz w:val="32"/>
+          <w:szCs w:val="32"/>
         </w:rPr>
-        <w:t>visualization</w:t>
-      </w:r>
-      <w:r>
-        <w:t xml:space="preserve">, and </w:t>
-      </w:r>
+        <w:t>Github</w:t>
+      </w:r>
+      <w:proofErr w:type="spellEnd"/>
       <w:r>
         <w:rPr>
           <w:b/>
           <w:bCs/>
+          <w:sz w:val="32"/>
+          <w:szCs w:val="32"/>
         </w:rPr>
-        <w:t>statistical storytelling</w:t>
-      </w:r>
-      <w:r>
-        <w:t>, Abdurrahmaan. Want help formatting this into Markdown or a polished PDF report next?</w:t>
-      </w:r>
-    </w:p>
-    <w:p/>
+        <w:t xml:space="preserve"> Repository Link:</w:t>
+      </w:r>
+    </w:p>
+    <w:p>
+      <w:r>
+        <w:t>https://github.com/Artayob/ZAIO_assignment_ARTAYOB2.git</w:t>
+      </w:r>
+    </w:p>
     <w:sectPr>
+      <w:footerReference w:type="default" r:id="rId14"/>
       <w:pgSz w:w="11906" w:h="16838"/>
       <w:pgMar w:top="1440" w:right="1440" w:bottom="1440" w:left="1440" w:header="720" w:footer="720" w:gutter="0"/>
+      <w:pgNumType w:start="0"/>
       <w:cols w:space="720"/>
+      <w:titlePg/>
       <w:docGrid w:linePitch="360"/>
     </w:sectPr>
   </w:body>
 </w:document>
+</file>
+
+<file path=word/endnotes.xml><?xml version="1.0" encoding="utf-8"?>
+<w:endnotes xmlns:wpc="http://schemas.microsoft.com/office/word/2010/wordprocessingCanvas" xmlns:cx="http://schemas.microsoft.com/office/drawing/2014/chartex" xmlns:cx1="http://schemas.microsoft.com/office/drawing/2015/9/8/chartex" xmlns:cx2="http://schemas.microsoft.com/office/drawing/2015/10/21/chartex" xmlns:cx3="http://schemas.microsoft.com/office/drawing/2016/5/9/chartex" xmlns:cx4="http://schemas.microsoft.com/office/drawing/2016/5/10/chartex" xmlns:cx5="http://schemas.microsoft.com/office/drawing/2016/5/11/chartex" xmlns:cx6="http://schemas.microsoft.com/office/drawing/2016/5/12/chartex" xmlns:cx7="http://schemas.microsoft.com/office/drawing/2016/5/13/chartex" xmlns:cx8="http://schemas.microsoft.com/office/drawing/2016/5/14/chartex" xmlns:mc="http://schemas.openxmlformats.org/markup-compatibility/2006" xmlns:aink="http://schemas.microsoft.com/office/drawing/2016/ink" xmlns:am3d="http://schemas.microsoft.com/office/drawing/2017/model3d" xmlns:o="urn:schemas-microsoft-com:office:office" xmlns:oel="http://schemas.microsoft.com/office/2019/extlst" xmlns:r="http://schemas.openxmlformats.org/officeDocument/2006/relationships" xmlns:m="http://schemas.openxmlformats.org/officeDocument/2006/math" xmlns:v="urn:schemas-microsoft-com:vml" xmlns:wp14="http://schemas.microsoft.com/office/word/2010/wordprocessingDrawing" xmlns:wp="http://schemas.openxmlformats.org/drawingml/2006/wordprocessingDrawing" xmlns:w10="urn:schemas-microsoft-com:office:word" xmlns:w="http://schemas.openxmlformats.org/wordprocessingml/2006/main" xmlns:w14="http://schemas.microsoft.com/office/word/2010/wordml" xmlns:w15="http://schemas.microsoft.com/office/word/2012/wordml" xmlns:w16cex="http://schemas.microsoft.com/office/word/2018/wordml/cex" xmlns:w16cid="http://schemas.microsoft.com/office/word/2016/wordml/cid" xmlns:w16="http://schemas.microsoft.com/office/word/2018/wordml" xmlns:w16du="http://schemas.microsoft.com/office/word/2023/wordml/word16du" xmlns:w16sdtdh="http://schemas.microsoft.com/office/word/2020/wordml/sdtdatahash" xmlns:w16sdtfl="http://schemas.microsoft.com/office/word/2024/wordml/sdtformatlock" xmlns:w16se="http://schemas.microsoft.com/office/word/2015/wordml/symex" xmlns:wpg="http://schemas.microsoft.com/office/word/2010/wordprocessingGroup" xmlns:wpi="http://schemas.microsoft.com/office/word/2010/wordprocessingInk" xmlns:wne="http://schemas.microsoft.com/office/word/2006/wordml" xmlns:wps="http://schemas.microsoft.com/office/word/2010/wordprocessingShape" mc:Ignorable="w14 w15 w16se w16cid w16 w16cex w16sdtdh w16sdtfl w16du wp14">
+  <w:endnote w:type="separator" w:id="-1">
+    <w:p>
+      <w:pPr>
+        <w:spacing w:after="0" w:line="240" w:lineRule="auto"/>
+      </w:pPr>
+      <w:r>
+        <w:separator/>
+      </w:r>
+    </w:p>
+  </w:endnote>
+  <w:endnote w:type="continuationSeparator" w:id="0">
+    <w:p>
+      <w:pPr>
+        <w:spacing w:after="0" w:line="240" w:lineRule="auto"/>
+      </w:pPr>
+      <w:r>
+        <w:continuationSeparator/>
+      </w:r>
+    </w:p>
+  </w:endnote>
+</w:endnotes>
+</file>
+
+<file path=word/footer1.xml><?xml version="1.0" encoding="utf-8"?>
+<w:ftr xmlns:wpc="http://schemas.microsoft.com/office/word/2010/wordprocessingCanvas" xmlns:cx="http://schemas.microsoft.com/office/drawing/2014/chartex" xmlns:cx1="http://schemas.microsoft.com/office/drawing/2015/9/8/chartex" xmlns:cx2="http://schemas.microsoft.com/office/drawing/2015/10/21/chartex" xmlns:cx3="http://schemas.microsoft.com/office/drawing/2016/5/9/chartex" xmlns:cx4="http://schemas.microsoft.com/office/drawing/2016/5/10/chartex" xmlns:cx5="http://schemas.microsoft.com/office/drawing/2016/5/11/chartex" xmlns:cx6="http://schemas.microsoft.com/office/drawing/2016/5/12/chartex" xmlns:cx7="http://schemas.microsoft.com/office/drawing/2016/5/13/chartex" xmlns:cx8="http://schemas.microsoft.com/office/drawing/2016/5/14/chartex" xmlns:mc="http://schemas.openxmlformats.org/markup-compatibility/2006" xmlns:aink="http://schemas.microsoft.com/office/drawing/2016/ink" xmlns:am3d="http://schemas.microsoft.com/office/drawing/2017/model3d" xmlns:o="urn:schemas-microsoft-com:office:office" xmlns:oel="http://schemas.microsoft.com/office/2019/extlst" xmlns:r="http://schemas.openxmlformats.org/officeDocument/2006/relationships" xmlns:m="http://schemas.openxmlformats.org/officeDocument/2006/math" xmlns:v="urn:schemas-microsoft-com:vml" xmlns:wp14="http://schemas.microsoft.com/office/word/2010/wordprocessingDrawing" xmlns:wp="http://schemas.openxmlformats.org/drawingml/2006/wordprocessingDrawing" xmlns:w10="urn:schemas-microsoft-com:office:word" xmlns:w="http://schemas.openxmlformats.org/wordprocessingml/2006/main" xmlns:w14="http://schemas.microsoft.com/office/word/2010/wordml" xmlns:w15="http://schemas.microsoft.com/office/word/2012/wordml" xmlns:w16cex="http://schemas.microsoft.com/office/word/2018/wordml/cex" xmlns:w16cid="http://schemas.microsoft.com/office/word/2016/wordml/cid" xmlns:w16="http://schemas.microsoft.com/office/word/2018/wordml" xmlns:w16du="http://schemas.microsoft.com/office/word/2023/wordml/word16du" xmlns:w16sdtdh="http://schemas.microsoft.com/office/word/2020/wordml/sdtdatahash" xmlns:w16sdtfl="http://schemas.microsoft.com/office/word/2024/wordml/sdtformatlock" xmlns:w16se="http://schemas.microsoft.com/office/word/2015/wordml/symex" xmlns:wpg="http://schemas.microsoft.com/office/word/2010/wordprocessingGroup" xmlns:wpi="http://schemas.microsoft.com/office/word/2010/wordprocessingInk" xmlns:wne="http://schemas.microsoft.com/office/word/2006/wordml" xmlns:wps="http://schemas.microsoft.com/office/word/2010/wordprocessingShape" mc:Ignorable="w14 w15 w16se w16cid w16 w16cex w16sdtdh w16sdtfl w16du wp14">
+  <w:sdt>
+    <w:sdtPr>
+      <w:id w:val="1464849219"/>
+      <w:docPartObj>
+        <w:docPartGallery w:val="Page Numbers (Bottom of Page)"/>
+        <w:docPartUnique/>
+      </w:docPartObj>
+    </w:sdtPr>
+    <w:sdtEndPr>
+      <w:rPr>
+        <w:noProof/>
+      </w:rPr>
+    </w:sdtEndPr>
+    <w:sdtContent>
+      <w:p>
+        <w:pPr>
+          <w:pStyle w:val="Footer"/>
+        </w:pPr>
+        <w:r>
+          <w:t xml:space="preserve">Page | </w:t>
+        </w:r>
+        <w:r>
+          <w:fldChar w:fldCharType="begin"/>
+        </w:r>
+        <w:r>
+          <w:instrText xml:space="preserve"> PAGE   \* MERGEFORMAT </w:instrText>
+        </w:r>
+        <w:r>
+          <w:fldChar w:fldCharType="separate"/>
+        </w:r>
+        <w:r>
+          <w:rPr>
+            <w:noProof/>
+          </w:rPr>
+          <w:t>2</w:t>
+        </w:r>
+        <w:r>
+          <w:rPr>
+            <w:noProof/>
+          </w:rPr>
+          <w:fldChar w:fldCharType="end"/>
+        </w:r>
+      </w:p>
+    </w:sdtContent>
+  </w:sdt>
+  <w:p>
+    <w:pPr>
+      <w:pStyle w:val="Footer"/>
+    </w:pPr>
+  </w:p>
+</w:ftr>
+</file>
+
+<file path=word/footnotes.xml><?xml version="1.0" encoding="utf-8"?>
+<w:footnotes xmlns:wpc="http://schemas.microsoft.com/office/word/2010/wordprocessingCanvas" xmlns:cx="http://schemas.microsoft.com/office/drawing/2014/chartex" xmlns:cx1="http://schemas.microsoft.com/office/drawing/2015/9/8/chartex" xmlns:cx2="http://schemas.microsoft.com/office/drawing/2015/10/21/chartex" xmlns:cx3="http://schemas.microsoft.com/office/drawing/2016/5/9/chartex" xmlns:cx4="http://schemas.microsoft.com/office/drawing/2016/5/10/chartex" xmlns:cx5="http://schemas.microsoft.com/office/drawing/2016/5/11/chartex" xmlns:cx6="http://schemas.microsoft.com/office/drawing/2016/5/12/chartex" xmlns:cx7="http://schemas.microsoft.com/office/drawing/2016/5/13/chartex" xmlns:cx8="http://schemas.microsoft.com/office/drawing/2016/5/14/chartex" xmlns:mc="http://schemas.openxmlformats.org/markup-compatibility/2006" xmlns:aink="http://schemas.microsoft.com/office/drawing/2016/ink" xmlns:am3d="http://schemas.microsoft.com/office/drawing/2017/model3d" xmlns:o="urn:schemas-microsoft-com:office:office" xmlns:oel="http://schemas.microsoft.com/office/2019/extlst" xmlns:r="http://schemas.openxmlformats.org/officeDocument/2006/relationships" xmlns:m="http://schemas.openxmlformats.org/officeDocument/2006/math" xmlns:v="urn:schemas-microsoft-com:vml" xmlns:wp14="http://schemas.microsoft.com/office/word/2010/wordprocessingDrawing" xmlns:wp="http://schemas.openxmlformats.org/drawingml/2006/wordprocessingDrawing" xmlns:w10="urn:schemas-microsoft-com:office:word" xmlns:w="http://schemas.openxmlformats.org/wordprocessingml/2006/main" xmlns:w14="http://schemas.microsoft.com/office/word/2010/wordml" xmlns:w15="http://schemas.microsoft.com/office/word/2012/wordml" xmlns:w16cex="http://schemas.microsoft.com/office/word/2018/wordml/cex" xmlns:w16cid="http://schemas.microsoft.com/office/word/2016/wordml/cid" xmlns:w16="http://schemas.microsoft.com/office/word/2018/wordml" xmlns:w16du="http://schemas.microsoft.com/office/word/2023/wordml/word16du" xmlns:w16sdtdh="http://schemas.microsoft.com/office/word/2020/wordml/sdtdatahash" xmlns:w16sdtfl="http://schemas.microsoft.com/office/word/2024/wordml/sdtformatlock" xmlns:w16se="http://schemas.microsoft.com/office/word/2015/wordml/symex" xmlns:wpg="http://schemas.microsoft.com/office/word/2010/wordprocessingGroup" xmlns:wpi="http://schemas.microsoft.com/office/word/2010/wordprocessingInk" xmlns:wne="http://schemas.microsoft.com/office/word/2006/wordml" xmlns:wps="http://schemas.microsoft.com/office/word/2010/wordprocessingShape" mc:Ignorable="w14 w15 w16se w16cid w16 w16cex w16sdtdh w16sdtfl w16du wp14">
+  <w:footnote w:type="separator" w:id="-1">
+    <w:p>
+      <w:pPr>
+        <w:spacing w:after="0" w:line="240" w:lineRule="auto"/>
+      </w:pPr>
+      <w:r>
+        <w:separator/>
+      </w:r>
+    </w:p>
+  </w:footnote>
+  <w:footnote w:type="continuationSeparator" w:id="0">
+    <w:p>
+      <w:pPr>
+        <w:spacing w:after="0" w:line="240" w:lineRule="auto"/>
+      </w:pPr>
+      <w:r>
+        <w:continuationSeparator/>
+      </w:r>
+    </w:p>
+  </w:footnote>
+</w:footnotes>
 </file>
 
 <file path=word/numbering.xml><?xml version="1.0" encoding="utf-8"?>
@@ -3032,6 +4031,7 @@
   <w:style w:type="character" w:default="1" w:styleId="DefaultParagraphFont">
     <w:name w:val="Default Paragraph Font"/>
     <w:uiPriority w:val="1"/>
+    <w:semiHidden/>
     <w:unhideWhenUsed/>
   </w:style>
   <w:style w:type="table" w:default="1" w:styleId="TableNormal">
@@ -3364,7 +4364,1010 @@
       </w:tblBorders>
     </w:tblPr>
   </w:style>
+  <w:style w:type="paragraph" w:styleId="Header">
+    <w:name w:val="header"/>
+    <w:basedOn w:val="Normal"/>
+    <w:link w:val="HeaderChar"/>
+    <w:uiPriority w:val="99"/>
+    <w:unhideWhenUsed/>
+    <w:rsid w:val="00EF61A4"/>
+    <w:pPr>
+      <w:tabs>
+        <w:tab w:val="center" w:pos="4513"/>
+        <w:tab w:val="right" w:pos="9026"/>
+      </w:tabs>
+      <w:spacing w:after="0" w:line="240" w:lineRule="auto"/>
+    </w:pPr>
+  </w:style>
+  <w:style w:type="character" w:customStyle="1" w:styleId="HeaderChar">
+    <w:name w:val="Header Char"/>
+    <w:basedOn w:val="DefaultParagraphFont"/>
+    <w:link w:val="Header"/>
+    <w:uiPriority w:val="99"/>
+    <w:rsid w:val="00EF61A4"/>
+  </w:style>
+  <w:style w:type="paragraph" w:styleId="Footer">
+    <w:name w:val="footer"/>
+    <w:basedOn w:val="Normal"/>
+    <w:link w:val="FooterChar"/>
+    <w:uiPriority w:val="99"/>
+    <w:unhideWhenUsed/>
+    <w:rsid w:val="00EF61A4"/>
+    <w:pPr>
+      <w:tabs>
+        <w:tab w:val="center" w:pos="4513"/>
+        <w:tab w:val="right" w:pos="9026"/>
+      </w:tabs>
+      <w:spacing w:after="0" w:line="240" w:lineRule="auto"/>
+    </w:pPr>
+  </w:style>
+  <w:style w:type="character" w:customStyle="1" w:styleId="FooterChar">
+    <w:name w:val="Footer Char"/>
+    <w:basedOn w:val="DefaultParagraphFont"/>
+    <w:link w:val="Footer"/>
+    <w:uiPriority w:val="99"/>
+    <w:rsid w:val="00EF61A4"/>
+  </w:style>
+  <w:style w:type="paragraph" w:styleId="NoSpacing">
+    <w:name w:val="No Spacing"/>
+    <w:link w:val="NoSpacingChar"/>
+    <w:uiPriority w:val="1"/>
+    <w:qFormat/>
+    <w:rsid w:val="00561F00"/>
+    <w:pPr>
+      <w:spacing w:after="0" w:line="240" w:lineRule="auto"/>
+    </w:pPr>
+    <w:rPr>
+      <w:rFonts w:eastAsiaTheme="minorEastAsia"/>
+      <w:kern w:val="0"/>
+      <w:sz w:val="22"/>
+      <w:szCs w:val="22"/>
+      <w:lang w:val="en-US"/>
+      <w14:ligatures w14:val="none"/>
+    </w:rPr>
+  </w:style>
+  <w:style w:type="character" w:customStyle="1" w:styleId="NoSpacingChar">
+    <w:name w:val="No Spacing Char"/>
+    <w:basedOn w:val="DefaultParagraphFont"/>
+    <w:link w:val="NoSpacing"/>
+    <w:uiPriority w:val="1"/>
+    <w:rsid w:val="00561F00"/>
+    <w:rPr>
+      <w:rFonts w:eastAsiaTheme="minorEastAsia"/>
+      <w:kern w:val="0"/>
+      <w:sz w:val="22"/>
+      <w:szCs w:val="22"/>
+      <w:lang w:val="en-US"/>
+      <w14:ligatures w14:val="none"/>
+    </w:rPr>
+  </w:style>
+  <w:style w:type="paragraph" w:customStyle="1" w:styleId="DecimalAligned">
+    <w:name w:val="Decimal Aligned"/>
+    <w:basedOn w:val="Normal"/>
+    <w:uiPriority w:val="40"/>
+    <w:qFormat/>
+    <w:rsid w:val="00561F00"/>
+    <w:pPr>
+      <w:tabs>
+        <w:tab w:val="decimal" w:pos="360"/>
+      </w:tabs>
+      <w:spacing w:after="200" w:line="276" w:lineRule="auto"/>
+    </w:pPr>
+    <w:rPr>
+      <w:rFonts w:eastAsiaTheme="minorEastAsia" w:cs="Times New Roman"/>
+      <w:kern w:val="0"/>
+      <w:sz w:val="22"/>
+      <w:szCs w:val="22"/>
+      <w:lang w:val="en-US"/>
+      <w14:ligatures w14:val="none"/>
+    </w:rPr>
+  </w:style>
+  <w:style w:type="paragraph" w:styleId="FootnoteText">
+    <w:name w:val="footnote text"/>
+    <w:basedOn w:val="Normal"/>
+    <w:link w:val="FootnoteTextChar"/>
+    <w:uiPriority w:val="99"/>
+    <w:unhideWhenUsed/>
+    <w:rsid w:val="00561F00"/>
+    <w:pPr>
+      <w:spacing w:after="0" w:line="240" w:lineRule="auto"/>
+    </w:pPr>
+    <w:rPr>
+      <w:rFonts w:eastAsiaTheme="minorEastAsia" w:cs="Times New Roman"/>
+      <w:kern w:val="0"/>
+      <w:sz w:val="20"/>
+      <w:szCs w:val="20"/>
+      <w:lang w:val="en-US"/>
+      <w14:ligatures w14:val="none"/>
+    </w:rPr>
+  </w:style>
+  <w:style w:type="character" w:customStyle="1" w:styleId="FootnoteTextChar">
+    <w:name w:val="Footnote Text Char"/>
+    <w:basedOn w:val="DefaultParagraphFont"/>
+    <w:link w:val="FootnoteText"/>
+    <w:uiPriority w:val="99"/>
+    <w:rsid w:val="00561F00"/>
+    <w:rPr>
+      <w:rFonts w:eastAsiaTheme="minorEastAsia" w:cs="Times New Roman"/>
+      <w:kern w:val="0"/>
+      <w:sz w:val="20"/>
+      <w:szCs w:val="20"/>
+      <w:lang w:val="en-US"/>
+      <w14:ligatures w14:val="none"/>
+    </w:rPr>
+  </w:style>
+  <w:style w:type="character" w:styleId="SubtleEmphasis">
+    <w:name w:val="Subtle Emphasis"/>
+    <w:basedOn w:val="DefaultParagraphFont"/>
+    <w:uiPriority w:val="19"/>
+    <w:qFormat/>
+    <w:rsid w:val="00561F00"/>
+    <w:rPr>
+      <w:i/>
+      <w:iCs/>
+    </w:rPr>
+  </w:style>
+  <w:style w:type="table" w:styleId="MediumShading2-Accent5">
+    <w:name w:val="Medium Shading 2 Accent 5"/>
+    <w:basedOn w:val="TableNormal"/>
+    <w:uiPriority w:val="64"/>
+    <w:rsid w:val="00561F00"/>
+    <w:pPr>
+      <w:spacing w:after="0" w:line="240" w:lineRule="auto"/>
+    </w:pPr>
+    <w:rPr>
+      <w:rFonts w:eastAsiaTheme="minorEastAsia"/>
+      <w:kern w:val="0"/>
+      <w:sz w:val="22"/>
+      <w:szCs w:val="22"/>
+      <w:lang w:val="en-US"/>
+      <w14:ligatures w14:val="none"/>
+    </w:rPr>
+    <w:tblPr>
+      <w:tblStyleRowBandSize w:val="1"/>
+      <w:tblStyleColBandSize w:val="1"/>
+      <w:tblBorders>
+        <w:top w:val="single" w:sz="18" w:space="0" w:color="auto"/>
+        <w:bottom w:val="single" w:sz="18" w:space="0" w:color="auto"/>
+      </w:tblBorders>
+    </w:tblPr>
+    <w:tblStylePr w:type="firstRow">
+      <w:pPr>
+        <w:spacing w:before="0" w:after="0" w:line="240" w:lineRule="auto"/>
+      </w:pPr>
+      <w:rPr>
+        <w:b/>
+        <w:bCs/>
+        <w:color w:val="FFFFFF" w:themeColor="background1"/>
+      </w:rPr>
+      <w:tblPr/>
+      <w:tcPr>
+        <w:tcBorders>
+          <w:top w:val="single" w:sz="18" w:space="0" w:color="auto"/>
+          <w:left w:val="nil"/>
+          <w:bottom w:val="single" w:sz="18" w:space="0" w:color="auto"/>
+          <w:right w:val="nil"/>
+          <w:insideH w:val="nil"/>
+          <w:insideV w:val="nil"/>
+        </w:tcBorders>
+        <w:shd w:val="clear" w:color="auto" w:fill="A02B93" w:themeFill="accent5"/>
+      </w:tcPr>
+    </w:tblStylePr>
+    <w:tblStylePr w:type="lastRow">
+      <w:pPr>
+        <w:spacing w:before="0" w:after="0" w:line="240" w:lineRule="auto"/>
+      </w:pPr>
+      <w:rPr>
+        <w:color w:val="auto"/>
+      </w:rPr>
+      <w:tblPr/>
+      <w:tcPr>
+        <w:tcBorders>
+          <w:top w:val="double" w:sz="6" w:space="0" w:color="auto"/>
+          <w:left w:val="nil"/>
+          <w:bottom w:val="single" w:sz="18" w:space="0" w:color="auto"/>
+          <w:right w:val="nil"/>
+          <w:insideH w:val="nil"/>
+          <w:insideV w:val="nil"/>
+        </w:tcBorders>
+        <w:shd w:val="clear" w:color="auto" w:fill="FFFFFF" w:themeFill="background1"/>
+      </w:tcPr>
+    </w:tblStylePr>
+    <w:tblStylePr w:type="firstCol">
+      <w:rPr>
+        <w:b/>
+        <w:bCs/>
+        <w:color w:val="FFFFFF" w:themeColor="background1"/>
+      </w:rPr>
+      <w:tblPr/>
+      <w:tcPr>
+        <w:tcBorders>
+          <w:top w:val="nil"/>
+          <w:left w:val="nil"/>
+          <w:bottom w:val="single" w:sz="18" w:space="0" w:color="auto"/>
+          <w:right w:val="nil"/>
+          <w:insideH w:val="nil"/>
+          <w:insideV w:val="nil"/>
+        </w:tcBorders>
+        <w:shd w:val="clear" w:color="auto" w:fill="A02B93" w:themeFill="accent5"/>
+      </w:tcPr>
+    </w:tblStylePr>
+    <w:tblStylePr w:type="lastCol">
+      <w:rPr>
+        <w:b/>
+        <w:bCs/>
+        <w:color w:val="FFFFFF" w:themeColor="background1"/>
+      </w:rPr>
+      <w:tblPr/>
+      <w:tcPr>
+        <w:tcBorders>
+          <w:left w:val="nil"/>
+          <w:right w:val="nil"/>
+          <w:insideH w:val="nil"/>
+          <w:insideV w:val="nil"/>
+        </w:tcBorders>
+        <w:shd w:val="clear" w:color="auto" w:fill="A02B93" w:themeFill="accent5"/>
+      </w:tcPr>
+    </w:tblStylePr>
+    <w:tblStylePr w:type="band1Vert">
+      <w:tblPr/>
+      <w:tcPr>
+        <w:tcBorders>
+          <w:left w:val="nil"/>
+          <w:right w:val="nil"/>
+          <w:insideH w:val="nil"/>
+          <w:insideV w:val="nil"/>
+        </w:tcBorders>
+        <w:shd w:val="clear" w:color="auto" w:fill="D8D8D8" w:themeFill="background1" w:themeFillShade="D8"/>
+      </w:tcPr>
+    </w:tblStylePr>
+    <w:tblStylePr w:type="band1Horz">
+      <w:tblPr/>
+      <w:tcPr>
+        <w:shd w:val="clear" w:color="auto" w:fill="D8D8D8" w:themeFill="background1" w:themeFillShade="D8"/>
+      </w:tcPr>
+    </w:tblStylePr>
+    <w:tblStylePr w:type="neCell">
+      <w:tblPr/>
+      <w:tcPr>
+        <w:tcBorders>
+          <w:top w:val="single" w:sz="18" w:space="0" w:color="auto"/>
+          <w:left w:val="nil"/>
+          <w:bottom w:val="single" w:sz="18" w:space="0" w:color="auto"/>
+          <w:right w:val="nil"/>
+          <w:insideH w:val="nil"/>
+          <w:insideV w:val="nil"/>
+        </w:tcBorders>
+      </w:tcPr>
+    </w:tblStylePr>
+    <w:tblStylePr w:type="nwCell">
+      <w:rPr>
+        <w:color w:val="FFFFFF" w:themeColor="background1"/>
+      </w:rPr>
+      <w:tblPr/>
+      <w:tcPr>
+        <w:tcBorders>
+          <w:top w:val="single" w:sz="18" w:space="0" w:color="auto"/>
+          <w:left w:val="nil"/>
+          <w:bottom w:val="single" w:sz="18" w:space="0" w:color="auto"/>
+          <w:right w:val="nil"/>
+          <w:insideH w:val="nil"/>
+          <w:insideV w:val="nil"/>
+        </w:tcBorders>
+      </w:tcPr>
+    </w:tblStylePr>
+  </w:style>
 </w:styles>
+</file>
+
+<file path=word/glossary/document.xml><?xml version="1.0" encoding="utf-8"?>
+<w:glossaryDocument xmlns:wpc="http://schemas.microsoft.com/office/word/2010/wordprocessingCanvas" xmlns:cx="http://schemas.microsoft.com/office/drawing/2014/chartex" xmlns:cx1="http://schemas.microsoft.com/office/drawing/2015/9/8/chartex" xmlns:cx2="http://schemas.microsoft.com/office/drawing/2015/10/21/chartex" xmlns:cx3="http://schemas.microsoft.com/office/drawing/2016/5/9/chartex" xmlns:cx4="http://schemas.microsoft.com/office/drawing/2016/5/10/chartex" xmlns:cx5="http://schemas.microsoft.com/office/drawing/2016/5/11/chartex" xmlns:cx6="http://schemas.microsoft.com/office/drawing/2016/5/12/chartex" xmlns:cx7="http://schemas.microsoft.com/office/drawing/2016/5/13/chartex" xmlns:cx8="http://schemas.microsoft.com/office/drawing/2016/5/14/chartex" xmlns:mc="http://schemas.openxmlformats.org/markup-compatibility/2006" xmlns:aink="http://schemas.microsoft.com/office/drawing/2016/ink" xmlns:am3d="http://schemas.microsoft.com/office/drawing/2017/model3d" xmlns:o="urn:schemas-microsoft-com:office:office" xmlns:oel="http://schemas.microsoft.com/office/2019/extlst" xmlns:r="http://schemas.openxmlformats.org/officeDocument/2006/relationships" xmlns:m="http://schemas.openxmlformats.org/officeDocument/2006/math" xmlns:v="urn:schemas-microsoft-com:vml" xmlns:wp14="http://schemas.microsoft.com/office/word/2010/wordprocessingDrawing" xmlns:wp="http://schemas.openxmlformats.org/drawingml/2006/wordprocessingDrawing" xmlns:w10="urn:schemas-microsoft-com:office:word" xmlns:w="http://schemas.openxmlformats.org/wordprocessingml/2006/main" xmlns:w14="http://schemas.microsoft.com/office/word/2010/wordml" xmlns:w15="http://schemas.microsoft.com/office/word/2012/wordml" xmlns:w16cex="http://schemas.microsoft.com/office/word/2018/wordml/cex" xmlns:w16cid="http://schemas.microsoft.com/office/word/2016/wordml/cid" xmlns:w16="http://schemas.microsoft.com/office/word/2018/wordml" xmlns:w16du="http://schemas.microsoft.com/office/word/2023/wordml/word16du" xmlns:w16sdtdh="http://schemas.microsoft.com/office/word/2020/wordml/sdtdatahash" xmlns:w16sdtfl="http://schemas.microsoft.com/office/word/2024/wordml/sdtformatlock" xmlns:w16se="http://schemas.microsoft.com/office/word/2015/wordml/symex" xmlns:wpg="http://schemas.microsoft.com/office/word/2010/wordprocessingGroup" xmlns:wpi="http://schemas.microsoft.com/office/word/2010/wordprocessingInk" xmlns:wne="http://schemas.microsoft.com/office/word/2006/wordml" xmlns:wps="http://schemas.microsoft.com/office/word/2010/wordprocessingShape" mc:Ignorable="w14 w15 w16se w16cid w16 w16cex w16sdtdh w16sdtfl w16du wp14">
+  <w:docParts>
+    <w:docPart>
+      <w:docPartPr>
+        <w:name w:val="D5DDB4DB4D3E49F484485E23659672D3"/>
+        <w:category>
+          <w:name w:val="General"/>
+          <w:gallery w:val="placeholder"/>
+        </w:category>
+        <w:types>
+          <w:type w:val="bbPlcHdr"/>
+        </w:types>
+        <w:behaviors>
+          <w:behavior w:val="content"/>
+        </w:behaviors>
+        <w:guid w:val="{3A7B8A07-EA2E-4225-A687-F4F8C28675CE}"/>
+      </w:docPartPr>
+      <w:docPartBody>
+        <w:p>
+          <w:pPr>
+            <w:pStyle w:val="D5DDB4DB4D3E49F484485E23659672D3"/>
+          </w:pPr>
+          <w:r>
+            <w:rPr>
+              <w:color w:val="0F4761" w:themeColor="accent1" w:themeShade="BF"/>
+            </w:rPr>
+            <w:t>[Company name]</w:t>
+          </w:r>
+        </w:p>
+      </w:docPartBody>
+    </w:docPart>
+    <w:docPart>
+      <w:docPartPr>
+        <w:name w:val="2E4186C1D4AB4F7CA0BA4BE75614967D"/>
+        <w:category>
+          <w:name w:val="General"/>
+          <w:gallery w:val="placeholder"/>
+        </w:category>
+        <w:types>
+          <w:type w:val="bbPlcHdr"/>
+        </w:types>
+        <w:behaviors>
+          <w:behavior w:val="content"/>
+        </w:behaviors>
+        <w:guid w:val="{9955CF31-7652-4D66-BFAF-AACB30ED7CF4}"/>
+      </w:docPartPr>
+      <w:docPartBody>
+        <w:p>
+          <w:pPr>
+            <w:pStyle w:val="2E4186C1D4AB4F7CA0BA4BE75614967D"/>
+          </w:pPr>
+          <w:r>
+            <w:rPr>
+              <w:rFonts w:asciiTheme="majorHAnsi" w:eastAsiaTheme="majorEastAsia" w:hAnsiTheme="majorHAnsi" w:cstheme="majorBidi"/>
+              <w:color w:val="156082" w:themeColor="accent1"/>
+              <w:sz w:val="88"/>
+              <w:szCs w:val="88"/>
+            </w:rPr>
+            <w:t>[Document title]</w:t>
+          </w:r>
+        </w:p>
+      </w:docPartBody>
+    </w:docPart>
+    <w:docPart>
+      <w:docPartPr>
+        <w:name w:val="6E79FE3EA2CA4282BD5E47A4091229A6"/>
+        <w:category>
+          <w:name w:val="General"/>
+          <w:gallery w:val="placeholder"/>
+        </w:category>
+        <w:types>
+          <w:type w:val="bbPlcHdr"/>
+        </w:types>
+        <w:behaviors>
+          <w:behavior w:val="content"/>
+        </w:behaviors>
+        <w:guid w:val="{AAF6B8F2-2476-4B3F-A32F-1B65DBA0D503}"/>
+      </w:docPartPr>
+      <w:docPartBody>
+        <w:p>
+          <w:pPr>
+            <w:pStyle w:val="6E79FE3EA2CA4282BD5E47A4091229A6"/>
+          </w:pPr>
+          <w:r>
+            <w:rPr>
+              <w:color w:val="0F4761" w:themeColor="accent1" w:themeShade="BF"/>
+            </w:rPr>
+            <w:t>[Document subtitle]</w:t>
+          </w:r>
+        </w:p>
+      </w:docPartBody>
+    </w:docPart>
+    <w:docPart>
+      <w:docPartPr>
+        <w:name w:val="517E69886C624C1A8794736D9C117B9B"/>
+        <w:category>
+          <w:name w:val="General"/>
+          <w:gallery w:val="placeholder"/>
+        </w:category>
+        <w:types>
+          <w:type w:val="bbPlcHdr"/>
+        </w:types>
+        <w:behaviors>
+          <w:behavior w:val="content"/>
+        </w:behaviors>
+        <w:guid w:val="{88F26AB1-FDE3-4EDD-A126-317B6E8316E4}"/>
+      </w:docPartPr>
+      <w:docPartBody>
+        <w:p>
+          <w:pPr>
+            <w:pStyle w:val="517E69886C624C1A8794736D9C117B9B"/>
+          </w:pPr>
+          <w:r>
+            <w:rPr>
+              <w:color w:val="156082" w:themeColor="accent1"/>
+              <w:sz w:val="28"/>
+              <w:szCs w:val="28"/>
+            </w:rPr>
+            <w:t>[Author name]</w:t>
+          </w:r>
+        </w:p>
+      </w:docPartBody>
+    </w:docPart>
+    <w:docPart>
+      <w:docPartPr>
+        <w:name w:val="6617BBDBBE8840039CF6CD6103E903C2"/>
+        <w:category>
+          <w:name w:val="General"/>
+          <w:gallery w:val="placeholder"/>
+        </w:category>
+        <w:types>
+          <w:type w:val="bbPlcHdr"/>
+        </w:types>
+        <w:behaviors>
+          <w:behavior w:val="content"/>
+        </w:behaviors>
+        <w:guid w:val="{FFBF973F-0799-4C2F-BD2C-9DC9382A8CB4}"/>
+      </w:docPartPr>
+      <w:docPartBody>
+        <w:p>
+          <w:pPr>
+            <w:pStyle w:val="6617BBDBBE8840039CF6CD6103E903C2"/>
+          </w:pPr>
+          <w:r>
+            <w:rPr>
+              <w:color w:val="156082" w:themeColor="accent1"/>
+              <w:sz w:val="28"/>
+              <w:szCs w:val="28"/>
+            </w:rPr>
+            <w:t>[Date]</w:t>
+          </w:r>
+        </w:p>
+      </w:docPartBody>
+    </w:docPart>
+  </w:docParts>
+</w:glossaryDocument>
+</file>
+
+<file path=word/glossary/fontTable.xml><?xml version="1.0" encoding="utf-8"?>
+<w:fonts xmlns:mc="http://schemas.openxmlformats.org/markup-compatibility/2006" xmlns:r="http://schemas.openxmlformats.org/officeDocument/2006/relationships" xmlns:w="http://schemas.openxmlformats.org/wordprocessingml/2006/main" xmlns:w14="http://schemas.microsoft.com/office/word/2010/wordml" xmlns:w15="http://schemas.microsoft.com/office/word/2012/wordml" xmlns:w16cex="http://schemas.microsoft.com/office/word/2018/wordml/cex" xmlns:w16cid="http://schemas.microsoft.com/office/word/2016/wordml/cid" xmlns:w16="http://schemas.microsoft.com/office/word/2018/wordml" xmlns:w16du="http://schemas.microsoft.com/office/word/2023/wordml/word16du" xmlns:w16sdtdh="http://schemas.microsoft.com/office/word/2020/wordml/sdtdatahash" xmlns:w16sdtfl="http://schemas.microsoft.com/office/word/2024/wordml/sdtformatlock" xmlns:w16se="http://schemas.microsoft.com/office/word/2015/wordml/symex" mc:Ignorable="w14 w15 w16se w16cid w16 w16cex w16sdtdh w16sdtfl w16du">
+  <w:font w:name="Symbol">
+    <w:panose1 w:val="05050102010706020507"/>
+    <w:charset w:val="02"/>
+    <w:family w:val="roman"/>
+    <w:pitch w:val="variable"/>
+    <w:sig w:usb0="00000000" w:usb1="10000000" w:usb2="00000000" w:usb3="00000000" w:csb0="80000000" w:csb1="00000000"/>
+  </w:font>
+  <w:font w:name="Times New Roman">
+    <w:panose1 w:val="02020603050405020304"/>
+    <w:charset w:val="00"/>
+    <w:family w:val="roman"/>
+    <w:pitch w:val="variable"/>
+    <w:sig w:usb0="E0002EFF" w:usb1="C000785B" w:usb2="00000009" w:usb3="00000000" w:csb0="000001FF" w:csb1="00000000"/>
+  </w:font>
+  <w:font w:name="Courier New">
+    <w:panose1 w:val="02070309020205020404"/>
+    <w:charset w:val="00"/>
+    <w:family w:val="modern"/>
+    <w:pitch w:val="fixed"/>
+    <w:sig w:usb0="E0002EFF" w:usb1="C0007843" w:usb2="00000009" w:usb3="00000000" w:csb0="000001FF" w:csb1="00000000"/>
+  </w:font>
+  <w:font w:name="Wingdings">
+    <w:panose1 w:val="05000000000000000000"/>
+    <w:charset w:val="02"/>
+    <w:family w:val="auto"/>
+    <w:pitch w:val="variable"/>
+    <w:sig w:usb0="00000000" w:usb1="10000000" w:usb2="00000000" w:usb3="00000000" w:csb0="80000000" w:csb1="00000000"/>
+  </w:font>
+  <w:font w:name="Aptos">
+    <w:charset w:val="00"/>
+    <w:family w:val="swiss"/>
+    <w:pitch w:val="variable"/>
+    <w:sig w:usb0="20000287" w:usb1="00000003" w:usb2="00000000" w:usb3="00000000" w:csb0="0000019F" w:csb1="00000000"/>
+  </w:font>
+  <w:font w:name="Aptos Display">
+    <w:charset w:val="00"/>
+    <w:family w:val="swiss"/>
+    <w:pitch w:val="variable"/>
+    <w:sig w:usb0="20000287" w:usb1="00000003" w:usb2="00000000" w:usb3="00000000" w:csb0="0000019F" w:csb1="00000000"/>
+  </w:font>
+  <w:font w:name="Segoe UI Emoji">
+    <w:panose1 w:val="020B0502040204020203"/>
+    <w:charset w:val="00"/>
+    <w:family w:val="swiss"/>
+    <w:pitch w:val="variable"/>
+    <w:sig w:usb0="00000003" w:usb1="02000000" w:usb2="08000000" w:usb3="00000000" w:csb0="00000001" w:csb1="00000000"/>
+  </w:font>
+</w:fonts>
+</file>
+
+<file path=word/glossary/settings.xml><?xml version="1.0" encoding="utf-8"?>
+<w:settings xmlns:mc="http://schemas.openxmlformats.org/markup-compatibility/2006" xmlns:o="urn:schemas-microsoft-com:office:office" xmlns:r="http://schemas.openxmlformats.org/officeDocument/2006/relationships" xmlns:m="http://schemas.openxmlformats.org/officeDocument/2006/math" xmlns:v="urn:schemas-microsoft-com:vml" xmlns:w10="urn:schemas-microsoft-com:office:word" xmlns:w="http://schemas.openxmlformats.org/wordprocessingml/2006/main" xmlns:w14="http://schemas.microsoft.com/office/word/2010/wordml" xmlns:w15="http://schemas.microsoft.com/office/word/2012/wordml" xmlns:w16cex="http://schemas.microsoft.com/office/word/2018/wordml/cex" xmlns:w16cid="http://schemas.microsoft.com/office/word/2016/wordml/cid" xmlns:w16="http://schemas.microsoft.com/office/word/2018/wordml" xmlns:w16du="http://schemas.microsoft.com/office/word/2023/wordml/word16du" xmlns:w16sdtdh="http://schemas.microsoft.com/office/word/2020/wordml/sdtdatahash" xmlns:w16sdtfl="http://schemas.microsoft.com/office/word/2024/wordml/sdtformatlock" xmlns:w16se="http://schemas.microsoft.com/office/word/2015/wordml/symex" xmlns:sl="http://schemas.openxmlformats.org/schemaLibrary/2006/main" mc:Ignorable="w14 w15 w16se w16cid w16 w16cex w16sdtdh w16sdtfl w16du">
+  <w:view w:val="normal"/>
+  <w:defaultTabStop w:val="720"/>
+  <w:characterSpacingControl w:val="doNotCompress"/>
+  <w:compat>
+    <w:useFELayout/>
+    <w:compatSetting w:name="compatibilityMode" w:uri="http://schemas.microsoft.com/office/word" w:val="15"/>
+    <w:compatSetting w:name="overrideTableStyleFontSizeAndJustification" w:uri="http://schemas.microsoft.com/office/word" w:val="1"/>
+    <w:compatSetting w:name="enableOpenTypeFeatures" w:uri="http://schemas.microsoft.com/office/word" w:val="1"/>
+    <w:compatSetting w:name="doNotFlipMirrorIndents" w:uri="http://schemas.microsoft.com/office/word" w:val="1"/>
+    <w:compatSetting w:name="differentiateMultirowTableHeaders" w:uri="http://schemas.microsoft.com/office/word" w:val="1"/>
+    <w:compatSetting w:name="useWord2013TrackBottomHyphenation" w:uri="http://schemas.microsoft.com/office/word" w:val="0"/>
+  </w:compat>
+  <w:rsids>
+    <w:rsidRoot w:val="00627A58"/>
+    <w:rsid w:val="00607792"/>
+    <w:rsid w:val="00627A58"/>
+    <w:rsid w:val="00AC7015"/>
+  </w:rsids>
+  <m:mathPr>
+    <m:mathFont m:val="Cambria Math"/>
+    <m:brkBin m:val="before"/>
+    <m:brkBinSub m:val="--"/>
+    <m:smallFrac m:val="0"/>
+    <m:dispDef/>
+    <m:lMargin m:val="0"/>
+    <m:rMargin m:val="0"/>
+    <m:defJc m:val="centerGroup"/>
+    <m:wrapIndent m:val="1440"/>
+    <m:intLim m:val="subSup"/>
+    <m:naryLim m:val="undOvr"/>
+  </m:mathPr>
+  <w:themeFontLang w:val="en-ZA"/>
+  <w:clrSchemeMapping w:bg1="light1" w:t1="dark1" w:bg2="light2" w:t2="dark2" w:accent1="accent1" w:accent2="accent2" w:accent3="accent3" w:accent4="accent4" w:accent5="accent5" w:accent6="accent6" w:hyperlink="hyperlink" w:followedHyperlink="followedHyperlink"/>
+  <w:decimalSymbol w:val="."/>
+  <w:listSeparator w:val=","/>
+  <w15:chartTrackingRefBased/>
+</w:settings>
+</file>
+
+<file path=word/glossary/styles.xml><?xml version="1.0" encoding="utf-8"?>
+<w:styles xmlns:mc="http://schemas.openxmlformats.org/markup-compatibility/2006" xmlns:r="http://schemas.openxmlformats.org/officeDocument/2006/relationships" xmlns:w="http://schemas.openxmlformats.org/wordprocessingml/2006/main" xmlns:w14="http://schemas.microsoft.com/office/word/2010/wordml" xmlns:w15="http://schemas.microsoft.com/office/word/2012/wordml" xmlns:w16cex="http://schemas.microsoft.com/office/word/2018/wordml/cex" xmlns:w16cid="http://schemas.microsoft.com/office/word/2016/wordml/cid" xmlns:w16="http://schemas.microsoft.com/office/word/2018/wordml" xmlns:w16du="http://schemas.microsoft.com/office/word/2023/wordml/word16du" xmlns:w16sdtdh="http://schemas.microsoft.com/office/word/2020/wordml/sdtdatahash" xmlns:w16sdtfl="http://schemas.microsoft.com/office/word/2024/wordml/sdtformatlock" xmlns:w16se="http://schemas.microsoft.com/office/word/2015/wordml/symex" mc:Ignorable="w14 w15 w16se w16cid w16 w16cex w16sdtdh w16sdtfl w16du">
+  <w:docDefaults>
+    <w:rPrDefault>
+      <w:rPr>
+        <w:rFonts w:asciiTheme="minorHAnsi" w:eastAsiaTheme="minorEastAsia" w:hAnsiTheme="minorHAnsi" w:cstheme="minorBidi"/>
+        <w:kern w:val="2"/>
+        <w:sz w:val="24"/>
+        <w:szCs w:val="24"/>
+        <w:lang w:val="en-ZA" w:eastAsia="en-ZA" w:bidi="ar-SA"/>
+        <w14:ligatures w14:val="standardContextual"/>
+      </w:rPr>
+    </w:rPrDefault>
+    <w:pPrDefault>
+      <w:pPr>
+        <w:spacing w:after="160" w:line="278" w:lineRule="auto"/>
+      </w:pPr>
+    </w:pPrDefault>
+  </w:docDefaults>
+  <w:latentStyles w:defLockedState="0" w:defUIPriority="99" w:defSemiHidden="0" w:defUnhideWhenUsed="0" w:defQFormat="0" w:count="376">
+    <w:lsdException w:name="Normal" w:uiPriority="0" w:qFormat="1"/>
+    <w:lsdException w:name="heading 1" w:uiPriority="9" w:qFormat="1"/>
+    <w:lsdException w:name="heading 2" w:semiHidden="1" w:uiPriority="9" w:unhideWhenUsed="1" w:qFormat="1"/>
+    <w:lsdException w:name="heading 3" w:semiHidden="1" w:uiPriority="9" w:unhideWhenUsed="1" w:qFormat="1"/>
+    <w:lsdException w:name="heading 4" w:semiHidden="1" w:uiPriority="9" w:unhideWhenUsed="1" w:qFormat="1"/>
+    <w:lsdException w:name="heading 5" w:semiHidden="1" w:uiPriority="9" w:unhideWhenUsed="1" w:qFormat="1"/>
+    <w:lsdException w:name="heading 6" w:semiHidden="1" w:uiPriority="9" w:unhideWhenUsed="1" w:qFormat="1"/>
+    <w:lsdException w:name="heading 7" w:semiHidden="1" w:uiPriority="9" w:unhideWhenUsed="1" w:qFormat="1"/>
+    <w:lsdException w:name="heading 8" w:semiHidden="1" w:uiPriority="9" w:unhideWhenUsed="1" w:qFormat="1"/>
+    <w:lsdException w:name="heading 9" w:semiHidden="1" w:uiPriority="9" w:unhideWhenUsed="1" w:qFormat="1"/>
+    <w:lsdException w:name="index 1" w:semiHidden="1" w:unhideWhenUsed="1"/>
+    <w:lsdException w:name="index 2" w:semiHidden="1" w:unhideWhenUsed="1"/>
+    <w:lsdException w:name="index 3" w:semiHidden="1" w:unhideWhenUsed="1"/>
+    <w:lsdException w:name="index 4" w:semiHidden="1" w:unhideWhenUsed="1"/>
+    <w:lsdException w:name="index 5" w:semiHidden="1" w:unhideWhenUsed="1"/>
+    <w:lsdException w:name="index 6" w:semiHidden="1" w:unhideWhenUsed="1"/>
+    <w:lsdException w:name="index 7" w:semiHidden="1" w:unhideWhenUsed="1"/>
+    <w:lsdException w:name="index 8" w:semiHidden="1" w:unhideWhenUsed="1"/>
+    <w:lsdException w:name="index 9" w:semiHidden="1" w:unhideWhenUsed="1"/>
+    <w:lsdException w:name="toc 1" w:semiHidden="1" w:uiPriority="39" w:unhideWhenUsed="1"/>
+    <w:lsdException w:name="toc 2" w:semiHidden="1" w:uiPriority="39" w:unhideWhenUsed="1"/>
+    <w:lsdException w:name="toc 3" w:semiHidden="1" w:uiPriority="39" w:unhideWhenUsed="1"/>
+    <w:lsdException w:name="toc 4" w:semiHidden="1" w:uiPriority="39" w:unhideWhenUsed="1"/>
+    <w:lsdException w:name="toc 5" w:semiHidden="1" w:uiPriority="39" w:unhideWhenUsed="1"/>
+    <w:lsdException w:name="toc 6" w:semiHidden="1" w:uiPriority="39" w:unhideWhenUsed="1"/>
+    <w:lsdException w:name="toc 7" w:semiHidden="1" w:uiPriority="39" w:unhideWhenUsed="1"/>
+    <w:lsdException w:name="toc 8" w:semiHidden="1" w:uiPriority="39" w:unhideWhenUsed="1"/>
+    <w:lsdException w:name="toc 9" w:semiHidden="1" w:uiPriority="39" w:unhideWhenUsed="1"/>
+    <w:lsdException w:name="Normal Indent" w:semiHidden="1" w:unhideWhenUsed="1"/>
+    <w:lsdException w:name="footnote text" w:semiHidden="1" w:unhideWhenUsed="1"/>
+    <w:lsdException w:name="annotation text" w:semiHidden="1" w:unhideWhenUsed="1"/>
+    <w:lsdException w:name="header" w:semiHidden="1" w:unhideWhenUsed="1"/>
+    <w:lsdException w:name="footer" w:semiHidden="1" w:unhideWhenUsed="1"/>
+    <w:lsdException w:name="index heading" w:semiHidden="1" w:unhideWhenUsed="1"/>
+    <w:lsdException w:name="caption" w:semiHidden="1" w:uiPriority="35" w:unhideWhenUsed="1" w:qFormat="1"/>
+    <w:lsdException w:name="table of figures" w:semiHidden="1" w:unhideWhenUsed="1"/>
+    <w:lsdException w:name="envelope address" w:semiHidden="1" w:unhideWhenUsed="1"/>
+    <w:lsdException w:name="envelope return" w:semiHidden="1" w:unhideWhenUsed="1"/>
+    <w:lsdException w:name="footnote reference" w:semiHidden="1" w:unhideWhenUsed="1"/>
+    <w:lsdException w:name="annotation reference" w:semiHidden="1" w:unhideWhenUsed="1"/>
+    <w:lsdException w:name="line number" w:semiHidden="1" w:unhideWhenUsed="1"/>
+    <w:lsdException w:name="page number" w:semiHidden="1" w:unhideWhenUsed="1"/>
+    <w:lsdException w:name="endnote reference" w:semiHidden="1" w:unhideWhenUsed="1"/>
+    <w:lsdException w:name="endnote text" w:semiHidden="1" w:unhideWhenUsed="1"/>
+    <w:lsdException w:name="table of authorities" w:semiHidden="1" w:unhideWhenUsed="1"/>
+    <w:lsdException w:name="macro" w:semiHidden="1" w:unhideWhenUsed="1"/>
+    <w:lsdException w:name="toa heading" w:semiHidden="1" w:unhideWhenUsed="1"/>
+    <w:lsdException w:name="List" w:semiHidden="1" w:unhideWhenUsed="1"/>
+    <w:lsdException w:name="List Bullet" w:semiHidden="1" w:unhideWhenUsed="1"/>
+    <w:lsdException w:name="List Number" w:semiHidden="1" w:unhideWhenUsed="1"/>
+    <w:lsdException w:name="List 2" w:semiHidden="1" w:unhideWhenUsed="1"/>
+    <w:lsdException w:name="List 3" w:semiHidden="1" w:unhideWhenUsed="1"/>
+    <w:lsdException w:name="List 4" w:semiHidden="1" w:unhideWhenUsed="1"/>
+    <w:lsdException w:name="List 5" w:semiHidden="1" w:unhideWhenUsed="1"/>
+    <w:lsdException w:name="List Bullet 2" w:semiHidden="1" w:unhideWhenUsed="1"/>
+    <w:lsdException w:name="List Bullet 3" w:semiHidden="1" w:unhideWhenUsed="1"/>
+    <w:lsdException w:name="List Bullet 4" w:semiHidden="1" w:unhideWhenUsed="1"/>
+    <w:lsdException w:name="List Bullet 5" w:semiHidden="1" w:unhideWhenUsed="1"/>
+    <w:lsdException w:name="List Number 2" w:semiHidden="1" w:unhideWhenUsed="1"/>
+    <w:lsdException w:name="List Number 3" w:semiHidden="1" w:unhideWhenUsed="1"/>
+    <w:lsdException w:name="List Number 4" w:semiHidden="1" w:unhideWhenUsed="1"/>
+    <w:lsdException w:name="List Number 5" w:semiHidden="1" w:unhideWhenUsed="1"/>
+    <w:lsdException w:name="Title" w:uiPriority="10" w:qFormat="1"/>
+    <w:lsdException w:name="Closing" w:semiHidden="1" w:unhideWhenUsed="1"/>
+    <w:lsdException w:name="Signature" w:semiHidden="1" w:unhideWhenUsed="1"/>
+    <w:lsdException w:name="Default Paragraph Font" w:semiHidden="1" w:uiPriority="1" w:unhideWhenUsed="1"/>
+    <w:lsdException w:name="Body Text" w:semiHidden="1" w:unhideWhenUsed="1"/>
+    <w:lsdException w:name="Body Text Indent" w:semiHidden="1" w:unhideWhenUsed="1"/>
+    <w:lsdException w:name="List Continue" w:semiHidden="1" w:unhideWhenUsed="1"/>
+    <w:lsdException w:name="List Continue 2" w:semiHidden="1" w:unhideWhenUsed="1"/>
+    <w:lsdException w:name="List Continue 3" w:semiHidden="1" w:unhideWhenUsed="1"/>
+    <w:lsdException w:name="List Continue 4" w:semiHidden="1" w:unhideWhenUsed="1"/>
+    <w:lsdException w:name="List Continue 5" w:semiHidden="1" w:unhideWhenUsed="1"/>
+    <w:lsdException w:name="Message Header" w:semiHidden="1" w:unhideWhenUsed="1"/>
+    <w:lsdException w:name="Subtitle" w:uiPriority="11" w:qFormat="1"/>
+    <w:lsdException w:name="Salutation" w:semiHidden="1" w:unhideWhenUsed="1"/>
+    <w:lsdException w:name="Date" w:semiHidden="1" w:unhideWhenUsed="1"/>
+    <w:lsdException w:name="Body Text First Indent" w:semiHidden="1" w:unhideWhenUsed="1"/>
+    <w:lsdException w:name="Body Text First Indent 2" w:semiHidden="1" w:unhideWhenUsed="1"/>
+    <w:lsdException w:name="Note Heading" w:semiHidden="1" w:unhideWhenUsed="1"/>
+    <w:lsdException w:name="Body Text 2" w:semiHidden="1" w:unhideWhenUsed="1"/>
+    <w:lsdException w:name="Body Text 3" w:semiHidden="1" w:unhideWhenUsed="1"/>
+    <w:lsdException w:name="Body Text Indent 2" w:semiHidden="1" w:unhideWhenUsed="1"/>
+    <w:lsdException w:name="Body Text Indent 3" w:semiHidden="1" w:unhideWhenUsed="1"/>
+    <w:lsdException w:name="Block Text" w:semiHidden="1" w:unhideWhenUsed="1"/>
+    <w:lsdException w:name="Hyperlink" w:semiHidden="1" w:unhideWhenUsed="1"/>
+    <w:lsdException w:name="FollowedHyperlink" w:semiHidden="1" w:unhideWhenUsed="1"/>
+    <w:lsdException w:name="Strong" w:uiPriority="22" w:qFormat="1"/>
+    <w:lsdException w:name="Emphasis" w:uiPriority="20" w:qFormat="1"/>
+    <w:lsdException w:name="Document Map" w:semiHidden="1" w:unhideWhenUsed="1"/>
+    <w:lsdException w:name="Plain Text" w:semiHidden="1" w:unhideWhenUsed="1"/>
+    <w:lsdException w:name="E-mail Signature" w:semiHidden="1" w:unhideWhenUsed="1"/>
+    <w:lsdException w:name="HTML Top of Form" w:semiHidden="1" w:unhideWhenUsed="1"/>
+    <w:lsdException w:name="HTML Bottom of Form" w:semiHidden="1" w:unhideWhenUsed="1"/>
+    <w:lsdException w:name="Normal (Web)" w:semiHidden="1" w:unhideWhenUsed="1"/>
+    <w:lsdException w:name="HTML Acronym" w:semiHidden="1" w:unhideWhenUsed="1"/>
+    <w:lsdException w:name="HTML Address" w:semiHidden="1" w:unhideWhenUsed="1"/>
+    <w:lsdException w:name="HTML Cite" w:semiHidden="1" w:unhideWhenUsed="1"/>
+    <w:lsdException w:name="HTML Code" w:semiHidden="1" w:unhideWhenUsed="1"/>
+    <w:lsdException w:name="HTML Definition" w:semiHidden="1" w:unhideWhenUsed="1"/>
+    <w:lsdException w:name="HTML Keyboard" w:semiHidden="1" w:unhideWhenUsed="1"/>
+    <w:lsdException w:name="HTML Preformatted" w:semiHidden="1" w:unhideWhenUsed="1"/>
+    <w:lsdException w:name="HTML Sample" w:semiHidden="1" w:unhideWhenUsed="1"/>
+    <w:lsdException w:name="HTML Typewriter" w:semiHidden="1" w:unhideWhenUsed="1"/>
+    <w:lsdException w:name="HTML Variable" w:semiHidden="1" w:unhideWhenUsed="1"/>
+    <w:lsdException w:name="Normal Table" w:semiHidden="1" w:unhideWhenUsed="1"/>
+    <w:lsdException w:name="annotation subject" w:semiHidden="1" w:unhideWhenUsed="1"/>
+    <w:lsdException w:name="No List" w:semiHidden="1" w:unhideWhenUsed="1"/>
+    <w:lsdException w:name="Outline List 1" w:semiHidden="1" w:unhideWhenUsed="1"/>
+    <w:lsdException w:name="Outline List 2" w:semiHidden="1" w:unhideWhenUsed="1"/>
+    <w:lsdException w:name="Outline List 3" w:semiHidden="1" w:unhideWhenUsed="1"/>
+    <w:lsdException w:name="Table Simple 1" w:semiHidden="1" w:unhideWhenUsed="1"/>
+    <w:lsdException w:name="Table Simple 2" w:semiHidden="1" w:unhideWhenUsed="1"/>
+    <w:lsdException w:name="Table Simple 3" w:semiHidden="1" w:unhideWhenUsed="1"/>
+    <w:lsdException w:name="Table Classic 1" w:semiHidden="1" w:unhideWhenUsed="1"/>
+    <w:lsdException w:name="Table Classic 2" w:semiHidden="1" w:unhideWhenUsed="1"/>
+    <w:lsdException w:name="Table Classic 3" w:semiHidden="1" w:unhideWhenUsed="1"/>
+    <w:lsdException w:name="Table Classic 4" w:semiHidden="1" w:unhideWhenUsed="1"/>
+    <w:lsdException w:name="Table Colorful 1" w:semiHidden="1" w:unhideWhenUsed="1"/>
+    <w:lsdException w:name="Table Colorful 2" w:semiHidden="1" w:unhideWhenUsed="1"/>
+    <w:lsdException w:name="Table Colorful 3" w:semiHidden="1" w:unhideWhenUsed="1"/>
+    <w:lsdException w:name="Table Columns 1" w:semiHidden="1" w:unhideWhenUsed="1"/>
+    <w:lsdException w:name="Table Columns 2" w:semiHidden="1" w:unhideWhenUsed="1"/>
+    <w:lsdException w:name="Table Columns 3" w:semiHidden="1" w:unhideWhenUsed="1"/>
+    <w:lsdException w:name="Table Columns 4" w:semiHidden="1" w:unhideWhenUsed="1"/>
+    <w:lsdException w:name="Table Columns 5" w:semiHidden="1" w:unhideWhenUsed="1"/>
+    <w:lsdException w:name="Table Grid 1" w:semiHidden="1" w:unhideWhenUsed="1"/>
+    <w:lsdException w:name="Table Grid 2" w:semiHidden="1" w:unhideWhenUsed="1"/>
+    <w:lsdException w:name="Table Grid 3" w:semiHidden="1" w:unhideWhenUsed="1"/>
+    <w:lsdException w:name="Table Grid 4" w:semiHidden="1" w:unhideWhenUsed="1"/>
+    <w:lsdException w:name="Table Grid 5" w:semiHidden="1" w:unhideWhenUsed="1"/>
+    <w:lsdException w:name="Table Grid 6" w:semiHidden="1" w:unhideWhenUsed="1"/>
+    <w:lsdException w:name="Table Grid 7" w:semiHidden="1" w:unhideWhenUsed="1"/>
+    <w:lsdException w:name="Table Grid 8" w:semiHidden="1" w:unhideWhenUsed="1"/>
+    <w:lsdException w:name="Table List 1" w:semiHidden="1" w:unhideWhenUsed="1"/>
+    <w:lsdException w:name="Table List 2" w:semiHidden="1" w:unhideWhenUsed="1"/>
+    <w:lsdException w:name="Table List 3" w:semiHidden="1" w:unhideWhenUsed="1"/>
+    <w:lsdException w:name="Table List 4" w:semiHidden="1" w:unhideWhenUsed="1"/>
+    <w:lsdException w:name="Table List 5" w:semiHidden="1" w:unhideWhenUsed="1"/>
+    <w:lsdException w:name="Table List 6" w:semiHidden="1" w:unhideWhenUsed="1"/>
+    <w:lsdException w:name="Table List 7" w:semiHidden="1" w:unhideWhenUsed="1"/>
+    <w:lsdException w:name="Table List 8" w:semiHidden="1" w:unhideWhenUsed="1"/>
+    <w:lsdException w:name="Table 3D effects 1" w:semiHidden="1" w:unhideWhenUsed="1"/>
+    <w:lsdException w:name="Table 3D effects 2" w:semiHidden="1" w:unhideWhenUsed="1"/>
+    <w:lsdException w:name="Table 3D effects 3" w:semiHidden="1" w:unhideWhenUsed="1"/>
+    <w:lsdException w:name="Table Contemporary" w:semiHidden="1" w:unhideWhenUsed="1"/>
+    <w:lsdException w:name="Table Elegant" w:semiHidden="1" w:unhideWhenUsed="1"/>
+    <w:lsdException w:name="Table Professional" w:semiHidden="1" w:unhideWhenUsed="1"/>
+    <w:lsdException w:name="Table Subtle 1" w:semiHidden="1" w:unhideWhenUsed="1"/>
+    <w:lsdException w:name="Table Subtle 2" w:semiHidden="1" w:unhideWhenUsed="1"/>
+    <w:lsdException w:name="Table Web 1" w:semiHidden="1" w:unhideWhenUsed="1"/>
+    <w:lsdException w:name="Table Web 2" w:semiHidden="1" w:unhideWhenUsed="1"/>
+    <w:lsdException w:name="Table Web 3" w:semiHidden="1" w:unhideWhenUsed="1"/>
+    <w:lsdException w:name="Balloon Text" w:semiHidden="1" w:unhideWhenUsed="1"/>
+    <w:lsdException w:name="Table Grid" w:uiPriority="39"/>
+    <w:lsdException w:name="Table Theme" w:semiHidden="1" w:unhideWhenUsed="1"/>
+    <w:lsdException w:name="Placeholder Text" w:semiHidden="1"/>
+    <w:lsdException w:name="No Spacing" w:uiPriority="1" w:qFormat="1"/>
+    <w:lsdException w:name="Light Shading" w:uiPriority="60"/>
+    <w:lsdException w:name="Light List" w:uiPriority="61"/>
+    <w:lsdException w:name="Light Grid" w:uiPriority="62"/>
+    <w:lsdException w:name="Medium Shading 1" w:uiPriority="63"/>
+    <w:lsdException w:name="Medium Shading 2" w:uiPriority="64"/>
+    <w:lsdException w:name="Medium List 1" w:uiPriority="65"/>
+    <w:lsdException w:name="Medium List 2" w:uiPriority="66"/>
+    <w:lsdException w:name="Medium Grid 1" w:uiPriority="67"/>
+    <w:lsdException w:name="Medium Grid 2" w:uiPriority="68"/>
+    <w:lsdException w:name="Medium Grid 3" w:uiPriority="69"/>
+    <w:lsdException w:name="Dark List" w:uiPriority="70"/>
+    <w:lsdException w:name="Colorful Shading" w:uiPriority="71"/>
+    <w:lsdException w:name="Colorful List" w:uiPriority="72"/>
+    <w:lsdException w:name="Colorful Grid" w:uiPriority="73"/>
+    <w:lsdException w:name="Light Shading Accent 1" w:uiPriority="60"/>
+    <w:lsdException w:name="Light List Accent 1" w:uiPriority="61"/>
+    <w:lsdException w:name="Light Grid Accent 1" w:uiPriority="62"/>
+    <w:lsdException w:name="Medium Shading 1 Accent 1" w:uiPriority="63"/>
+    <w:lsdException w:name="Medium Shading 2 Accent 1" w:uiPriority="64"/>
+    <w:lsdException w:name="Medium List 1 Accent 1" w:uiPriority="65"/>
+    <w:lsdException w:name="Revision" w:semiHidden="1"/>
+    <w:lsdException w:name="List Paragraph" w:uiPriority="34" w:qFormat="1"/>
+    <w:lsdException w:name="Quote" w:uiPriority="29" w:qFormat="1"/>
+    <w:lsdException w:name="Intense Quote" w:uiPriority="30" w:qFormat="1"/>
+    <w:lsdException w:name="Medium List 2 Accent 1" w:uiPriority="66"/>
+    <w:lsdException w:name="Medium Grid 1 Accent 1" w:uiPriority="67"/>
+    <w:lsdException w:name="Medium Grid 2 Accent 1" w:uiPriority="68"/>
+    <w:lsdException w:name="Medium Grid 3 Accent 1" w:uiPriority="69"/>
+    <w:lsdException w:name="Dark List Accent 1" w:uiPriority="70"/>
+    <w:lsdException w:name="Colorful Shading Accent 1" w:uiPriority="71"/>
+    <w:lsdException w:name="Colorful List Accent 1" w:uiPriority="72"/>
+    <w:lsdException w:name="Colorful Grid Accent 1" w:uiPriority="73"/>
+    <w:lsdException w:name="Light Shading Accent 2" w:uiPriority="60"/>
+    <w:lsdException w:name="Light List Accent 2" w:uiPriority="61"/>
+    <w:lsdException w:name="Light Grid Accent 2" w:uiPriority="62"/>
+    <w:lsdException w:name="Medium Shading 1 Accent 2" w:uiPriority="63"/>
+    <w:lsdException w:name="Medium Shading 2 Accent 2" w:uiPriority="64"/>
+    <w:lsdException w:name="Medium List 1 Accent 2" w:uiPriority="65"/>
+    <w:lsdException w:name="Medium List 2 Accent 2" w:uiPriority="66"/>
+    <w:lsdException w:name="Medium Grid 1 Accent 2" w:uiPriority="67"/>
+    <w:lsdException w:name="Medium Grid 2 Accent 2" w:uiPriority="68"/>
+    <w:lsdException w:name="Medium Grid 3 Accent 2" w:uiPriority="69"/>
+    <w:lsdException w:name="Dark List Accent 2" w:uiPriority="70"/>
+    <w:lsdException w:name="Colorful Shading Accent 2" w:uiPriority="71"/>
+    <w:lsdException w:name="Colorful List Accent 2" w:uiPriority="72"/>
+    <w:lsdException w:name="Colorful Grid Accent 2" w:uiPriority="73"/>
+    <w:lsdException w:name="Light Shading Accent 3" w:uiPriority="60"/>
+    <w:lsdException w:name="Light List Accent 3" w:uiPriority="61"/>
+    <w:lsdException w:name="Light Grid Accent 3" w:uiPriority="62"/>
+    <w:lsdException w:name="Medium Shading 1 Accent 3" w:uiPriority="63"/>
+    <w:lsdException w:name="Medium Shading 2 Accent 3" w:uiPriority="64"/>
+    <w:lsdException w:name="Medium List 1 Accent 3" w:uiPriority="65"/>
+    <w:lsdException w:name="Medium List 2 Accent 3" w:uiPriority="66"/>
+    <w:lsdException w:name="Medium Grid 1 Accent 3" w:uiPriority="67"/>
+    <w:lsdException w:name="Medium Grid 2 Accent 3" w:uiPriority="68"/>
+    <w:lsdException w:name="Medium Grid 3 Accent 3" w:uiPriority="69"/>
+    <w:lsdException w:name="Dark List Accent 3" w:uiPriority="70"/>
+    <w:lsdException w:name="Colorful Shading Accent 3" w:uiPriority="71"/>
+    <w:lsdException w:name="Colorful List Accent 3" w:uiPriority="72"/>
+    <w:lsdException w:name="Colorful Grid Accent 3" w:uiPriority="73"/>
+    <w:lsdException w:name="Light Shading Accent 4" w:uiPriority="60"/>
+    <w:lsdException w:name="Light List Accent 4" w:uiPriority="61"/>
+    <w:lsdException w:name="Light Grid Accent 4" w:uiPriority="62"/>
+    <w:lsdException w:name="Medium Shading 1 Accent 4" w:uiPriority="63"/>
+    <w:lsdException w:name="Medium Shading 2 Accent 4" w:uiPriority="64"/>
+    <w:lsdException w:name="Medium List 1 Accent 4" w:uiPriority="65"/>
+    <w:lsdException w:name="Medium List 2 Accent 4" w:uiPriority="66"/>
+    <w:lsdException w:name="Medium Grid 1 Accent 4" w:uiPriority="67"/>
+    <w:lsdException w:name="Medium Grid 2 Accent 4" w:uiPriority="68"/>
+    <w:lsdException w:name="Medium Grid 3 Accent 4" w:uiPriority="69"/>
+    <w:lsdException w:name="Dark List Accent 4" w:uiPriority="70"/>
+    <w:lsdException w:name="Colorful Shading Accent 4" w:uiPriority="71"/>
+    <w:lsdException w:name="Colorful List Accent 4" w:uiPriority="72"/>
+    <w:lsdException w:name="Colorful Grid Accent 4" w:uiPriority="73"/>
+    <w:lsdException w:name="Light Shading Accent 5" w:uiPriority="60"/>
+    <w:lsdException w:name="Light List Accent 5" w:uiPriority="61"/>
+    <w:lsdException w:name="Light Grid Accent 5" w:uiPriority="62"/>
+    <w:lsdException w:name="Medium Shading 1 Accent 5" w:uiPriority="63"/>
+    <w:lsdException w:name="Medium Shading 2 Accent 5" w:uiPriority="64"/>
+    <w:lsdException w:name="Medium List 1 Accent 5" w:uiPriority="65"/>
+    <w:lsdException w:name="Medium List 2 Accent 5" w:uiPriority="66"/>
+    <w:lsdException w:name="Medium Grid 1 Accent 5" w:uiPriority="67"/>
+    <w:lsdException w:name="Medium Grid 2 Accent 5" w:uiPriority="68"/>
+    <w:lsdException w:name="Medium Grid 3 Accent 5" w:uiPriority="69"/>
+    <w:lsdException w:name="Dark List Accent 5" w:uiPriority="70"/>
+    <w:lsdException w:name="Colorful Shading Accent 5" w:uiPriority="71"/>
+    <w:lsdException w:name="Colorful List Accent 5" w:uiPriority="72"/>
+    <w:lsdException w:name="Colorful Grid Accent 5" w:uiPriority="73"/>
+    <w:lsdException w:name="Light Shading Accent 6" w:uiPriority="60"/>
+    <w:lsdException w:name="Light List Accent 6" w:uiPriority="61"/>
+    <w:lsdException w:name="Light Grid Accent 6" w:uiPriority="62"/>
+    <w:lsdException w:name="Medium Shading 1 Accent 6" w:uiPriority="63"/>
+    <w:lsdException w:name="Medium Shading 2 Accent 6" w:uiPriority="64"/>
+    <w:lsdException w:name="Medium List 1 Accent 6" w:uiPriority="65"/>
+    <w:lsdException w:name="Medium List 2 Accent 6" w:uiPriority="66"/>
+    <w:lsdException w:name="Medium Grid 1 Accent 6" w:uiPriority="67"/>
+    <w:lsdException w:name="Medium Grid 2 Accent 6" w:uiPriority="68"/>
+    <w:lsdException w:name="Medium Grid 3 Accent 6" w:uiPriority="69"/>
+    <w:lsdException w:name="Dark List Accent 6" w:uiPriority="70"/>
+    <w:lsdException w:name="Colorful Shading Accent 6" w:uiPriority="71"/>
+    <w:lsdException w:name="Colorful List Accent 6" w:uiPriority="72"/>
+    <w:lsdException w:name="Colorful Grid Accent 6" w:uiPriority="73"/>
+    <w:lsdException w:name="Subtle Emphasis" w:uiPriority="19" w:qFormat="1"/>
+    <w:lsdException w:name="Intense Emphasis" w:uiPriority="21" w:qFormat="1"/>
+    <w:lsdException w:name="Subtle Reference" w:uiPriority="31" w:qFormat="1"/>
+    <w:lsdException w:name="Intense Reference" w:uiPriority="32" w:qFormat="1"/>
+    <w:lsdException w:name="Book Title" w:uiPriority="33" w:qFormat="1"/>
+    <w:lsdException w:name="Bibliography" w:semiHidden="1" w:uiPriority="37" w:unhideWhenUsed="1"/>
+    <w:lsdException w:name="TOC Heading" w:semiHidden="1" w:uiPriority="39" w:unhideWhenUsed="1" w:qFormat="1"/>
+    <w:lsdException w:name="Plain Table 1" w:uiPriority="41"/>
+    <w:lsdException w:name="Plain Table 2" w:uiPriority="42"/>
+    <w:lsdException w:name="Plain Table 3" w:uiPriority="43"/>
+    <w:lsdException w:name="Plain Table 4" w:uiPriority="44"/>
+    <w:lsdException w:name="Plain Table 5" w:uiPriority="45"/>
+    <w:lsdException w:name="Grid Table Light" w:uiPriority="40"/>
+    <w:lsdException w:name="Grid Table 1 Light" w:uiPriority="46"/>
+    <w:lsdException w:name="Grid Table 2" w:uiPriority="47"/>
+    <w:lsdException w:name="Grid Table 3" w:uiPriority="48"/>
+    <w:lsdException w:name="Grid Table 4" w:uiPriority="49"/>
+    <w:lsdException w:name="Grid Table 5 Dark" w:uiPriority="50"/>
+    <w:lsdException w:name="Grid Table 6 Colorful" w:uiPriority="51"/>
+    <w:lsdException w:name="Grid Table 7 Colorful" w:uiPriority="52"/>
+    <w:lsdException w:name="Grid Table 1 Light Accent 1" w:uiPriority="46"/>
+    <w:lsdException w:name="Grid Table 2 Accent 1" w:uiPriority="47"/>
+    <w:lsdException w:name="Grid Table 3 Accent 1" w:uiPriority="48"/>
+    <w:lsdException w:name="Grid Table 4 Accent 1" w:uiPriority="49"/>
+    <w:lsdException w:name="Grid Table 5 Dark Accent 1" w:uiPriority="50"/>
+    <w:lsdException w:name="Grid Table 6 Colorful Accent 1" w:uiPriority="51"/>
+    <w:lsdException w:name="Grid Table 7 Colorful Accent 1" w:uiPriority="52"/>
+    <w:lsdException w:name="Grid Table 1 Light Accent 2" w:uiPriority="46"/>
+    <w:lsdException w:name="Grid Table 2 Accent 2" w:uiPriority="47"/>
+    <w:lsdException w:name="Grid Table 3 Accent 2" w:uiPriority="48"/>
+    <w:lsdException w:name="Grid Table 4 Accent 2" w:uiPriority="49"/>
+    <w:lsdException w:name="Grid Table 5 Dark Accent 2" w:uiPriority="50"/>
+    <w:lsdException w:name="Grid Table 6 Colorful Accent 2" w:uiPriority="51"/>
+    <w:lsdException w:name="Grid Table 7 Colorful Accent 2" w:uiPriority="52"/>
+    <w:lsdException w:name="Grid Table 1 Light Accent 3" w:uiPriority="46"/>
+    <w:lsdException w:name="Grid Table 2 Accent 3" w:uiPriority="47"/>
+    <w:lsdException w:name="Grid Table 3 Accent 3" w:uiPriority="48"/>
+    <w:lsdException w:name="Grid Table 4 Accent 3" w:uiPriority="49"/>
+    <w:lsdException w:name="Grid Table 5 Dark Accent 3" w:uiPriority="50"/>
+    <w:lsdException w:name="Grid Table 6 Colorful Accent 3" w:uiPriority="51"/>
+    <w:lsdException w:name="Grid Table 7 Colorful Accent 3" w:uiPriority="52"/>
+    <w:lsdException w:name="Grid Table 1 Light Accent 4" w:uiPriority="46"/>
+    <w:lsdException w:name="Grid Table 2 Accent 4" w:uiPriority="47"/>
+    <w:lsdException w:name="Grid Table 3 Accent 4" w:uiPriority="48"/>
+    <w:lsdException w:name="Grid Table 4 Accent 4" w:uiPriority="49"/>
+    <w:lsdException w:name="Grid Table 5 Dark Accent 4" w:uiPriority="50"/>
+    <w:lsdException w:name="Grid Table 6 Colorful Accent 4" w:uiPriority="51"/>
+    <w:lsdException w:name="Grid Table 7 Colorful Accent 4" w:uiPriority="52"/>
+    <w:lsdException w:name="Grid Table 1 Light Accent 5" w:uiPriority="46"/>
+    <w:lsdException w:name="Grid Table 2 Accent 5" w:uiPriority="47"/>
+    <w:lsdException w:name="Grid Table 3 Accent 5" w:uiPriority="48"/>
+    <w:lsdException w:name="Grid Table 4 Accent 5" w:uiPriority="49"/>
+    <w:lsdException w:name="Grid Table 5 Dark Accent 5" w:uiPriority="50"/>
+    <w:lsdException w:name="Grid Table 6 Colorful Accent 5" w:uiPriority="51"/>
+    <w:lsdException w:name="Grid Table 7 Colorful Accent 5" w:uiPriority="52"/>
+    <w:lsdException w:name="Grid Table 1 Light Accent 6" w:uiPriority="46"/>
+    <w:lsdException w:name="Grid Table 2 Accent 6" w:uiPriority="47"/>
+    <w:lsdException w:name="Grid Table 3 Accent 6" w:uiPriority="48"/>
+    <w:lsdException w:name="Grid Table 4 Accent 6" w:uiPriority="49"/>
+    <w:lsdException w:name="Grid Table 5 Dark Accent 6" w:uiPriority="50"/>
+    <w:lsdException w:name="Grid Table 6 Colorful Accent 6" w:uiPriority="51"/>
+    <w:lsdException w:name="Grid Table 7 Colorful Accent 6" w:uiPriority="52"/>
+    <w:lsdException w:name="List Table 1 Light" w:uiPriority="46"/>
+    <w:lsdException w:name="List Table 2" w:uiPriority="47"/>
+    <w:lsdException w:name="List Table 3" w:uiPriority="48"/>
+    <w:lsdException w:name="List Table 4" w:uiPriority="49"/>
+    <w:lsdException w:name="List Table 5 Dark" w:uiPriority="50"/>
+    <w:lsdException w:name="List Table 6 Colorful" w:uiPriority="51"/>
+    <w:lsdException w:name="List Table 7 Colorful" w:uiPriority="52"/>
+    <w:lsdException w:name="List Table 1 Light Accent 1" w:uiPriority="46"/>
+    <w:lsdException w:name="List Table 2 Accent 1" w:uiPriority="47"/>
+    <w:lsdException w:name="List Table 3 Accent 1" w:uiPriority="48"/>
+    <w:lsdException w:name="List Table 4 Accent 1" w:uiPriority="49"/>
+    <w:lsdException w:name="List Table 5 Dark Accent 1" w:uiPriority="50"/>
+    <w:lsdException w:name="List Table 6 Colorful Accent 1" w:uiPriority="51"/>
+    <w:lsdException w:name="List Table 7 Colorful Accent 1" w:uiPriority="52"/>
+    <w:lsdException w:name="List Table 1 Light Accent 2" w:uiPriority="46"/>
+    <w:lsdException w:name="List Table 2 Accent 2" w:uiPriority="47"/>
+    <w:lsdException w:name="List Table 3 Accent 2" w:uiPriority="48"/>
+    <w:lsdException w:name="List Table 4 Accent 2" w:uiPriority="49"/>
+    <w:lsdException w:name="List Table 5 Dark Accent 2" w:uiPriority="50"/>
+    <w:lsdException w:name="List Table 6 Colorful Accent 2" w:uiPriority="51"/>
+    <w:lsdException w:name="List Table 7 Colorful Accent 2" w:uiPriority="52"/>
+    <w:lsdException w:name="List Table 1 Light Accent 3" w:uiPriority="46"/>
+    <w:lsdException w:name="List Table 2 Accent 3" w:uiPriority="47"/>
+    <w:lsdException w:name="List Table 3 Accent 3" w:uiPriority="48"/>
+    <w:lsdException w:name="List Table 4 Accent 3" w:uiPriority="49"/>
+    <w:lsdException w:name="List Table 5 Dark Accent 3" w:uiPriority="50"/>
+    <w:lsdException w:name="List Table 6 Colorful Accent 3" w:uiPriority="51"/>
+    <w:lsdException w:name="List Table 7 Colorful Accent 3" w:uiPriority="52"/>
+    <w:lsdException w:name="List Table 1 Light Accent 4" w:uiPriority="46"/>
+    <w:lsdException w:name="List Table 2 Accent 4" w:uiPriority="47"/>
+    <w:lsdException w:name="List Table 3 Accent 4" w:uiPriority="48"/>
+    <w:lsdException w:name="List Table 4 Accent 4" w:uiPriority="49"/>
+    <w:lsdException w:name="List Table 5 Dark Accent 4" w:uiPriority="50"/>
+    <w:lsdException w:name="List Table 6 Colorful Accent 4" w:uiPriority="51"/>
+    <w:lsdException w:name="List Table 7 Colorful Accent 4" w:uiPriority="52"/>
+    <w:lsdException w:name="List Table 1 Light Accent 5" w:uiPriority="46"/>
+    <w:lsdException w:name="List Table 2 Accent 5" w:uiPriority="47"/>
+    <w:lsdException w:name="List Table 3 Accent 5" w:uiPriority="48"/>
+    <w:lsdException w:name="List Table 4 Accent 5" w:uiPriority="49"/>
+    <w:lsdException w:name="List Table 5 Dark Accent 5" w:uiPriority="50"/>
+    <w:lsdException w:name="List Table 6 Colorful Accent 5" w:uiPriority="51"/>
+    <w:lsdException w:name="List Table 7 Colorful Accent 5" w:uiPriority="52"/>
+    <w:lsdException w:name="List Table 1 Light Accent 6" w:uiPriority="46"/>
+    <w:lsdException w:name="List Table 2 Accent 6" w:uiPriority="47"/>
+    <w:lsdException w:name="List Table 3 Accent 6" w:uiPriority="48"/>
+    <w:lsdException w:name="List Table 4 Accent 6" w:uiPriority="49"/>
+    <w:lsdException w:name="List Table 5 Dark Accent 6" w:uiPriority="50"/>
+    <w:lsdException w:name="List Table 6 Colorful Accent 6" w:uiPriority="51"/>
+    <w:lsdException w:name="List Table 7 Colorful Accent 6" w:uiPriority="52"/>
+    <w:lsdException w:name="Mention" w:semiHidden="1" w:unhideWhenUsed="1"/>
+    <w:lsdException w:name="Smart Hyperlink" w:semiHidden="1" w:unhideWhenUsed="1"/>
+    <w:lsdException w:name="Hashtag" w:semiHidden="1" w:unhideWhenUsed="1"/>
+    <w:lsdException w:name="Unresolved Mention" w:semiHidden="1" w:unhideWhenUsed="1"/>
+    <w:lsdException w:name="Smart Link" w:semiHidden="1" w:unhideWhenUsed="1"/>
+  </w:latentStyles>
+  <w:style w:type="paragraph" w:default="1" w:styleId="Normal">
+    <w:name w:val="Normal"/>
+    <w:qFormat/>
+  </w:style>
+  <w:style w:type="character" w:default="1" w:styleId="DefaultParagraphFont">
+    <w:name w:val="Default Paragraph Font"/>
+    <w:uiPriority w:val="1"/>
+    <w:semiHidden/>
+    <w:unhideWhenUsed/>
+  </w:style>
+  <w:style w:type="table" w:default="1" w:styleId="TableNormal">
+    <w:name w:val="Normal Table"/>
+    <w:uiPriority w:val="99"/>
+    <w:semiHidden/>
+    <w:unhideWhenUsed/>
+    <w:tblPr>
+      <w:tblInd w:w="0" w:type="dxa"/>
+      <w:tblCellMar>
+        <w:top w:w="0" w:type="dxa"/>
+        <w:left w:w="108" w:type="dxa"/>
+        <w:bottom w:w="0" w:type="dxa"/>
+        <w:right w:w="108" w:type="dxa"/>
+      </w:tblCellMar>
+    </w:tblPr>
+  </w:style>
+  <w:style w:type="numbering" w:default="1" w:styleId="NoList">
+    <w:name w:val="No List"/>
+    <w:uiPriority w:val="99"/>
+    <w:semiHidden/>
+    <w:unhideWhenUsed/>
+  </w:style>
+  <w:style w:type="paragraph" w:customStyle="1" w:styleId="D5DDB4DB4D3E49F484485E23659672D3">
+    <w:name w:val="D5DDB4DB4D3E49F484485E23659672D3"/>
+    <w:rsid w:val="00627A58"/>
+  </w:style>
+  <w:style w:type="paragraph" w:customStyle="1" w:styleId="2E4186C1D4AB4F7CA0BA4BE75614967D">
+    <w:name w:val="2E4186C1D4AB4F7CA0BA4BE75614967D"/>
+    <w:rsid w:val="00627A58"/>
+  </w:style>
+  <w:style w:type="paragraph" w:customStyle="1" w:styleId="6E79FE3EA2CA4282BD5E47A4091229A6">
+    <w:name w:val="6E79FE3EA2CA4282BD5E47A4091229A6"/>
+    <w:rsid w:val="00627A58"/>
+  </w:style>
+  <w:style w:type="paragraph" w:customStyle="1" w:styleId="517E69886C624C1A8794736D9C117B9B">
+    <w:name w:val="517E69886C624C1A8794736D9C117B9B"/>
+    <w:rsid w:val="00627A58"/>
+  </w:style>
+  <w:style w:type="paragraph" w:customStyle="1" w:styleId="6617BBDBBE8840039CF6CD6103E903C2">
+    <w:name w:val="6617BBDBBE8840039CF6CD6103E903C2"/>
+    <w:rsid w:val="00627A58"/>
+  </w:style>
+</w:styles>
+</file>
+
+<file path=word/glossary/webSettings.xml><?xml version="1.0" encoding="utf-8"?>
+<w:webSettings xmlns:mc="http://schemas.openxmlformats.org/markup-compatibility/2006" xmlns:r="http://schemas.openxmlformats.org/officeDocument/2006/relationships" xmlns:w="http://schemas.openxmlformats.org/wordprocessingml/2006/main" xmlns:w14="http://schemas.microsoft.com/office/word/2010/wordml" xmlns:w15="http://schemas.microsoft.com/office/word/2012/wordml" xmlns:w16cex="http://schemas.microsoft.com/office/word/2018/wordml/cex" xmlns:w16cid="http://schemas.microsoft.com/office/word/2016/wordml/cid" xmlns:w16="http://schemas.microsoft.com/office/word/2018/wordml" xmlns:w16du="http://schemas.microsoft.com/office/word/2023/wordml/word16du" xmlns:w16sdtdh="http://schemas.microsoft.com/office/word/2020/wordml/sdtdatahash" xmlns:w16sdtfl="http://schemas.microsoft.com/office/word/2024/wordml/sdtformatlock" xmlns:w16se="http://schemas.microsoft.com/office/word/2015/wordml/symex" mc:Ignorable="w14 w15 w16se w16cid w16 w16cex w16sdtdh w16sdtfl w16du">
+  <w:optimizeForBrowser/>
+  <w:allowPNG/>
+</w:webSettings>
 </file>
 
 <file path=word/theme/theme1.xml><?xml version="1.0" encoding="utf-8"?>
@@ -3680,4 +5683,23 @@
     </a:ext>
   </a:extLst>
 </a:theme>
+</file>
+
+<file path=customXml/item1.xml><?xml version="1.0" encoding="utf-8"?>
+<CoverPageProperties xmlns="http://schemas.microsoft.com/office/2006/coverPageProps">
+  <PublishDate>2025-07-25T00:00:00</PublishDate>
+  <Abstract/>
+  <CompanyAddress/>
+  <CompanyPhone/>
+  <CompanyFax/>
+  <CompanyEmail/>
+</CoverPageProperties>
+</file>
+
+<file path=customXml/itemProps1.xml><?xml version="1.0" encoding="utf-8"?>
+<ds:datastoreItem xmlns:ds="http://schemas.openxmlformats.org/officeDocument/2006/customXml" ds:itemID="{55AF091B-3C7A-41E3-B477-F2FDAA23CFDA}">
+  <ds:schemaRefs>
+    <ds:schemaRef ds:uri="http://schemas.microsoft.com/office/2006/coverPageProps"/>
+  </ds:schemaRefs>
+</ds:datastoreItem>
 </file>
</xml_diff>